<commit_message>
Streamlit runtime env issue
</commit_message>
<xml_diff>
--- a/submission.docx
+++ b/submission.docx
@@ -75,9 +75,12 @@
           <w:rPr>
             <w:rStyle w:val="Hyperlink"/>
           </w:rPr>
-          <w:t>https://mtechaimlassignment2-4h7mxmccnmhrbstmws584y.streamlit.app</w:t>
+          <w:t>https://mtechaimlassignment2-mf9va86xcfhasrprthodhv.streamlit.app/</w:t>
         </w:r>
       </w:hyperlink>
+      <w:r>
+        <w:t xml:space="preserve"> </w:t>
+      </w:r>
       <w:r>
         <w:t xml:space="preserve"> </w:t>
       </w:r>

</xml_diff>

<commit_message>
All final files added
</commit_message>
<xml_diff>
--- a/submission.docx
+++ b/submission.docx
@@ -4,6 +4,32 @@
   <w:body>
     <w:p>
       <w:r>
+        <w:t>Student Name: - Uttam Kumar</w:t>
+      </w:r>
+    </w:p>
+    <w:p>
+      <w:r>
+        <w:t xml:space="preserve">Email Id: - </w:t>
+      </w:r>
+      <w:r>
+        <w:rPr>
+          <w:rFonts w:ascii="Roboto" w:hAnsi="Roboto"/>
+          <w:color w:val="5E5E5E"/>
+          <w:sz w:val="21"/>
+          <w:szCs w:val="21"/>
+          <w:shd w:val="clear" w:color="auto" w:fill="FFFFFF"/>
+        </w:rPr>
+        <w:t>2025aa05078@wilp.bits-pilani.ac.in</w:t>
+      </w:r>
+    </w:p>
+    <w:p>
+      <w:r>
+        <w:t>Student id: - 2025AA05078</w:t>
+      </w:r>
+    </w:p>
+    <w:p/>
+    <w:p>
+      <w:r>
         <w:t>Section 1: GitHub Repository Details</w:t>
       </w:r>
     </w:p>
@@ -14,11 +40,12 @@
       <w:r>
         <w:t xml:space="preserve">Repo </w:t>
       </w:r>
-      <w:proofErr w:type="gramStart"/>
-      <w:r>
-        <w:t>Link :</w:t>
-      </w:r>
-      <w:proofErr w:type="gramEnd"/>
+      <w:r>
+        <w:t>Link:</w:t>
+      </w:r>
+      <w:r>
+        <w:t xml:space="preserve"> </w:t>
+      </w:r>
       <w:r>
         <w:t xml:space="preserve">- </w:t>
       </w:r>
@@ -42,6 +69,7 @@
         <w:t xml:space="preserve">M. Tech. AIML Assignment Repo contain </w:t>
       </w:r>
     </w:p>
+    <w:p/>
     <w:p>
       <w:r>
         <w:t xml:space="preserve">Section 2: - Live </w:t>
@@ -64,7 +92,7 @@
           <w:rPr>
             <w:rStyle w:val="Hyperlink"/>
           </w:rPr>
-          <w:t>URL: -</w:t>
+          <w:t>URL:  -</w:t>
         </w:r>
       </w:hyperlink>
       <w:r>
@@ -75,27 +103,3747 @@
           <w:rPr>
             <w:rStyle w:val="Hyperlink"/>
           </w:rPr>
-          <w:t>https://mtechaimlassignment2-mf9va86xcfhasrprthodhv.streamlit.app/</w:t>
+          <w:t>https://mtechaimlassignmen</w:t>
+        </w:r>
+        <w:r>
+          <w:rPr>
+            <w:rStyle w:val="Hyperlink"/>
+          </w:rPr>
+          <w:t>t</w:t>
+        </w:r>
+        <w:r>
+          <w:rPr>
+            <w:rStyle w:val="Hyperlink"/>
+          </w:rPr>
+          <w:t>2-cafbn4tstfedbzuvvucgvp.streamlit.app/</w:t>
         </w:r>
       </w:hyperlink>
       <w:r>
         <w:t xml:space="preserve"> </w:t>
       </w:r>
-      <w:r>
+    </w:p>
+    <w:p/>
+    <w:p>
+      <w:r>
+        <w:t>Section 3: - Screenshot</w:t>
+      </w:r>
+    </w:p>
+    <w:p>
+      <w:pPr>
+        <w:ind w:firstLine="720"/>
+      </w:pPr>
+      <w:r>
+        <w:t>Please find below attachment for BITS Virtual Lab screenshot</w:t>
+      </w:r>
+    </w:p>
+    <w:p>
+      <w:pPr>
+        <w:ind w:firstLine="720"/>
+      </w:pPr>
+      <w:r>
+        <w:rPr>
+          <w:noProof/>
+        </w:rPr>
+        <w:drawing>
+          <wp:inline distT="0" distB="0" distL="0" distR="0" wp14:anchorId="40A7F807" wp14:editId="60683043">
+            <wp:extent cx="5943600" cy="2983865"/>
+            <wp:effectExtent l="0" t="0" r="0" b="635"/>
+            <wp:docPr id="1343679168" name="Picture 3"/>
+            <wp:cNvGraphicFramePr>
+              <a:graphicFrameLocks xmlns:a="http://schemas.openxmlformats.org/drawingml/2006/main" noChangeAspect="1"/>
+            </wp:cNvGraphicFramePr>
+            <a:graphic xmlns:a="http://schemas.openxmlformats.org/drawingml/2006/main">
+              <a:graphicData uri="http://schemas.openxmlformats.org/drawingml/2006/picture">
+                <pic:pic xmlns:pic="http://schemas.openxmlformats.org/drawingml/2006/picture">
+                  <pic:nvPicPr>
+                    <pic:cNvPr id="1343679168" name="Picture 1343679168"/>
+                    <pic:cNvPicPr/>
+                  </pic:nvPicPr>
+                  <pic:blipFill>
+                    <a:blip r:embed="rId7" cstate="print">
+                      <a:extLst>
+                        <a:ext uri="{28A0092B-C50C-407E-A947-70E740481C1C}">
+                          <a14:useLocalDpi xmlns:a14="http://schemas.microsoft.com/office/drawing/2010/main" val="0"/>
+                        </a:ext>
+                      </a:extLst>
+                    </a:blip>
+                    <a:stretch>
+                      <a:fillRect/>
+                    </a:stretch>
+                  </pic:blipFill>
+                  <pic:spPr>
+                    <a:xfrm>
+                      <a:off x="0" y="0"/>
+                      <a:ext cx="5943600" cy="2983865"/>
+                    </a:xfrm>
+                    <a:prstGeom prst="rect">
+                      <a:avLst/>
+                    </a:prstGeom>
+                  </pic:spPr>
+                </pic:pic>
+              </a:graphicData>
+            </a:graphic>
+          </wp:inline>
+        </w:drawing>
+      </w:r>
+    </w:p>
+    <w:p/>
+    <w:p/>
+    <w:p/>
+    <w:p>
+      <w:r>
+        <w:lastRenderedPageBreak/>
+        <w:t xml:space="preserve">Section 4: - </w:t>
+      </w:r>
+      <w:proofErr w:type="spellStart"/>
+      <w:r>
+        <w:t>Github</w:t>
+      </w:r>
+      <w:proofErr w:type="spellEnd"/>
+      <w:r>
+        <w:t xml:space="preserve"> README content</w:t>
+      </w:r>
+    </w:p>
+    <w:p>
+      <w:pPr>
+        <w:shd w:val="clear" w:color="auto" w:fill="1F1F1F"/>
+        <w:spacing w:after="0" w:line="270" w:lineRule="atLeast"/>
+        <w:rPr>
+          <w:rFonts w:ascii="Menlo" w:eastAsia="Times New Roman" w:hAnsi="Menlo" w:cs="Menlo"/>
+          <w:color w:val="CCCCCC"/>
+          <w:kern w:val="0"/>
+          <w:sz w:val="18"/>
+          <w:szCs w:val="18"/>
+          <w14:ligatures w14:val="none"/>
+        </w:rPr>
+      </w:pPr>
+      <w:r>
+        <w:rPr>
+          <w:rFonts w:ascii="Menlo" w:eastAsia="Times New Roman" w:hAnsi="Menlo" w:cs="Menlo"/>
+          <w:b/>
+          <w:bCs/>
+          <w:color w:val="569CD6"/>
+          <w:kern w:val="0"/>
+          <w:sz w:val="18"/>
+          <w:szCs w:val="18"/>
+          <w14:ligatures w14:val="none"/>
+        </w:rPr>
+        <w:t>### Problem statement</w:t>
+      </w:r>
+    </w:p>
+    <w:p>
+      <w:pPr>
+        <w:shd w:val="clear" w:color="auto" w:fill="1F1F1F"/>
+        <w:spacing w:after="0" w:line="270" w:lineRule="atLeast"/>
+        <w:rPr>
+          <w:rFonts w:ascii="Menlo" w:eastAsia="Times New Roman" w:hAnsi="Menlo" w:cs="Menlo"/>
+          <w:color w:val="CCCCCC"/>
+          <w:kern w:val="0"/>
+          <w:sz w:val="18"/>
+          <w:szCs w:val="18"/>
+          <w14:ligatures w14:val="none"/>
+        </w:rPr>
+      </w:pPr>
+    </w:p>
+    <w:p>
+      <w:pPr>
+        <w:shd w:val="clear" w:color="auto" w:fill="1F1F1F"/>
+        <w:spacing w:after="0" w:line="270" w:lineRule="atLeast"/>
+        <w:rPr>
+          <w:rFonts w:ascii="Menlo" w:eastAsia="Times New Roman" w:hAnsi="Menlo" w:cs="Menlo"/>
+          <w:color w:val="CCCCCC"/>
+          <w:kern w:val="0"/>
+          <w:sz w:val="18"/>
+          <w:szCs w:val="18"/>
+          <w14:ligatures w14:val="none"/>
+        </w:rPr>
+      </w:pPr>
+      <w:r>
+        <w:rPr>
+          <w:rFonts w:ascii="Menlo" w:eastAsia="Times New Roman" w:hAnsi="Menlo" w:cs="Menlo"/>
+          <w:color w:val="CCCCCC"/>
+          <w:kern w:val="0"/>
+          <w:sz w:val="18"/>
+          <w:szCs w:val="18"/>
+          <w14:ligatures w14:val="none"/>
+        </w:rPr>
+        <w:t>To develop a robust machine learning-based fraud detection system using publicly available credit card transaction data, addressing the real-world challenge of severe class imbalance (99.83% legitimate vs 0.17% fraudulent transactions). The project demonstrates advanced techniques for handling imbalanced datasets, appropriate metric selection beyond accuracy, and model comparison to identify the optimal solution for production deployment in financial security systems.</w:t>
+      </w:r>
+    </w:p>
+    <w:p>
+      <w:pPr>
+        <w:shd w:val="clear" w:color="auto" w:fill="1F1F1F"/>
+        <w:spacing w:after="0" w:line="270" w:lineRule="atLeast"/>
+        <w:rPr>
+          <w:rFonts w:ascii="Menlo" w:eastAsia="Times New Roman" w:hAnsi="Menlo" w:cs="Menlo"/>
+          <w:color w:val="CCCCCC"/>
+          <w:kern w:val="0"/>
+          <w:sz w:val="18"/>
+          <w:szCs w:val="18"/>
+          <w14:ligatures w14:val="none"/>
+        </w:rPr>
+      </w:pPr>
+    </w:p>
+    <w:p>
+      <w:pPr>
+        <w:shd w:val="clear" w:color="auto" w:fill="1F1F1F"/>
+        <w:spacing w:after="0" w:line="270" w:lineRule="atLeast"/>
+        <w:rPr>
+          <w:rFonts w:ascii="Menlo" w:eastAsia="Times New Roman" w:hAnsi="Menlo" w:cs="Menlo"/>
+          <w:color w:val="CCCCCC"/>
+          <w:kern w:val="0"/>
+          <w:sz w:val="18"/>
+          <w:szCs w:val="18"/>
+          <w14:ligatures w14:val="none"/>
+        </w:rPr>
+      </w:pPr>
+      <w:r>
+        <w:rPr>
+          <w:rFonts w:ascii="Menlo" w:eastAsia="Times New Roman" w:hAnsi="Menlo" w:cs="Menlo"/>
+          <w:color w:val="CCCCCC"/>
+          <w:kern w:val="0"/>
+          <w:sz w:val="18"/>
+          <w:szCs w:val="18"/>
+          <w14:ligatures w14:val="none"/>
+        </w:rPr>
+        <w:t xml:space="preserve">This dataset was specifically chosen because it represents a </w:t>
+      </w:r>
+      <w:r>
+        <w:rPr>
+          <w:rFonts w:ascii="Menlo" w:eastAsia="Times New Roman" w:hAnsi="Menlo" w:cs="Menlo"/>
+          <w:b/>
+          <w:bCs/>
+          <w:color w:val="569CD6"/>
+          <w:kern w:val="0"/>
+          <w:sz w:val="18"/>
+          <w:szCs w:val="18"/>
+          <w14:ligatures w14:val="none"/>
+        </w:rPr>
+        <w:t>**real-world imbalanced classification problem**</w:t>
+      </w:r>
+      <w:r>
+        <w:rPr>
+          <w:rFonts w:ascii="Menlo" w:eastAsia="Times New Roman" w:hAnsi="Menlo" w:cs="Menlo"/>
+          <w:color w:val="CCCCCC"/>
+          <w:kern w:val="0"/>
+          <w:sz w:val="18"/>
+          <w:szCs w:val="18"/>
+          <w14:ligatures w14:val="none"/>
+        </w:rPr>
+        <w:t>:</w:t>
+      </w:r>
+    </w:p>
+    <w:p>
+      <w:pPr>
+        <w:shd w:val="clear" w:color="auto" w:fill="1F1F1F"/>
+        <w:spacing w:after="0" w:line="270" w:lineRule="atLeast"/>
+        <w:rPr>
+          <w:rFonts w:ascii="Menlo" w:eastAsia="Times New Roman" w:hAnsi="Menlo" w:cs="Menlo"/>
+          <w:color w:val="CCCCCC"/>
+          <w:kern w:val="0"/>
+          <w:sz w:val="18"/>
+          <w:szCs w:val="18"/>
+          <w14:ligatures w14:val="none"/>
+        </w:rPr>
+      </w:pPr>
+    </w:p>
+    <w:p>
+      <w:pPr>
+        <w:shd w:val="clear" w:color="auto" w:fill="1F1F1F"/>
+        <w:spacing w:after="0" w:line="270" w:lineRule="atLeast"/>
+        <w:rPr>
+          <w:rFonts w:ascii="Menlo" w:eastAsia="Times New Roman" w:hAnsi="Menlo" w:cs="Menlo"/>
+          <w:color w:val="CCCCCC"/>
+          <w:kern w:val="0"/>
+          <w:sz w:val="18"/>
+          <w:szCs w:val="18"/>
+          <w14:ligatures w14:val="none"/>
+        </w:rPr>
+      </w:pPr>
+      <w:r>
+        <w:rPr>
+          <w:rFonts w:ascii="Menlo" w:eastAsia="Times New Roman" w:hAnsi="Menlo" w:cs="Menlo"/>
+          <w:color w:val="6796E6"/>
+          <w:kern w:val="0"/>
+          <w:sz w:val="18"/>
+          <w:szCs w:val="18"/>
+          <w14:ligatures w14:val="none"/>
+        </w:rPr>
+        <w:t>-</w:t>
+      </w:r>
+      <w:r>
+        <w:rPr>
+          <w:rFonts w:ascii="Menlo" w:eastAsia="Times New Roman" w:hAnsi="Menlo" w:cs="Menlo"/>
+          <w:color w:val="CCCCCC"/>
+          <w:kern w:val="0"/>
+          <w:sz w:val="18"/>
+          <w:szCs w:val="18"/>
+          <w14:ligatures w14:val="none"/>
+        </w:rPr>
         <w:t xml:space="preserve"> </w:t>
       </w:r>
-    </w:p>
-    <w:p>
-      <w:r>
-        <w:t>Section 3: - Screenshot</w:t>
-      </w:r>
-    </w:p>
-    <w:p>
-      <w:pPr>
-        <w:ind w:firstLine="720"/>
-      </w:pPr>
-      <w:r>
-        <w:t>Please find below attachment for BITS Virtual Lab screenshot</w:t>
+      <w:r>
+        <w:rPr>
+          <w:rFonts w:ascii="Menlo" w:eastAsia="Times New Roman" w:hAnsi="Menlo" w:cs="Menlo"/>
+          <w:b/>
+          <w:bCs/>
+          <w:color w:val="569CD6"/>
+          <w:kern w:val="0"/>
+          <w:sz w:val="18"/>
+          <w:szCs w:val="18"/>
+          <w14:ligatures w14:val="none"/>
+        </w:rPr>
+        <w:t xml:space="preserve">**Imbalance </w:t>
+      </w:r>
+      <w:proofErr w:type="gramStart"/>
+      <w:r>
+        <w:rPr>
+          <w:rFonts w:ascii="Menlo" w:eastAsia="Times New Roman" w:hAnsi="Menlo" w:cs="Menlo"/>
+          <w:b/>
+          <w:bCs/>
+          <w:color w:val="569CD6"/>
+          <w:kern w:val="0"/>
+          <w:sz w:val="18"/>
+          <w:szCs w:val="18"/>
+          <w14:ligatures w14:val="none"/>
+        </w:rPr>
+        <w:t>Ratio:*</w:t>
+      </w:r>
+      <w:proofErr w:type="gramEnd"/>
+      <w:r>
+        <w:rPr>
+          <w:rFonts w:ascii="Menlo" w:eastAsia="Times New Roman" w:hAnsi="Menlo" w:cs="Menlo"/>
+          <w:b/>
+          <w:bCs/>
+          <w:color w:val="569CD6"/>
+          <w:kern w:val="0"/>
+          <w:sz w:val="18"/>
+          <w:szCs w:val="18"/>
+          <w14:ligatures w14:val="none"/>
+        </w:rPr>
+        <w:t>*</w:t>
+      </w:r>
+      <w:r>
+        <w:rPr>
+          <w:rFonts w:ascii="Menlo" w:eastAsia="Times New Roman" w:hAnsi="Menlo" w:cs="Menlo"/>
+          <w:color w:val="CCCCCC"/>
+          <w:kern w:val="0"/>
+          <w:sz w:val="18"/>
+          <w:szCs w:val="18"/>
+          <w14:ligatures w14:val="none"/>
+        </w:rPr>
+        <w:t xml:space="preserve"> 578:1 (only 0.17% fraudulent transactions)</w:t>
+      </w:r>
+    </w:p>
+    <w:p>
+      <w:pPr>
+        <w:shd w:val="clear" w:color="auto" w:fill="1F1F1F"/>
+        <w:spacing w:after="0" w:line="270" w:lineRule="atLeast"/>
+        <w:rPr>
+          <w:rFonts w:ascii="Menlo" w:eastAsia="Times New Roman" w:hAnsi="Menlo" w:cs="Menlo"/>
+          <w:color w:val="CCCCCC"/>
+          <w:kern w:val="0"/>
+          <w:sz w:val="18"/>
+          <w:szCs w:val="18"/>
+          <w14:ligatures w14:val="none"/>
+        </w:rPr>
+      </w:pPr>
+      <w:r>
+        <w:rPr>
+          <w:rFonts w:ascii="Menlo" w:eastAsia="Times New Roman" w:hAnsi="Menlo" w:cs="Menlo"/>
+          <w:color w:val="6796E6"/>
+          <w:kern w:val="0"/>
+          <w:sz w:val="18"/>
+          <w:szCs w:val="18"/>
+          <w14:ligatures w14:val="none"/>
+        </w:rPr>
+        <w:t>-</w:t>
+      </w:r>
+      <w:r>
+        <w:rPr>
+          <w:rFonts w:ascii="Menlo" w:eastAsia="Times New Roman" w:hAnsi="Menlo" w:cs="Menlo"/>
+          <w:color w:val="CCCCCC"/>
+          <w:kern w:val="0"/>
+          <w:sz w:val="18"/>
+          <w:szCs w:val="18"/>
+          <w14:ligatures w14:val="none"/>
+        </w:rPr>
+        <w:t xml:space="preserve"> </w:t>
+      </w:r>
+      <w:r>
+        <w:rPr>
+          <w:rFonts w:ascii="Menlo" w:eastAsia="Times New Roman" w:hAnsi="Menlo" w:cs="Menlo"/>
+          <w:b/>
+          <w:bCs/>
+          <w:color w:val="569CD6"/>
+          <w:kern w:val="0"/>
+          <w:sz w:val="18"/>
+          <w:szCs w:val="18"/>
+          <w14:ligatures w14:val="none"/>
+        </w:rPr>
+        <w:t xml:space="preserve">**Real-World </w:t>
+      </w:r>
+      <w:proofErr w:type="gramStart"/>
+      <w:r>
+        <w:rPr>
+          <w:rFonts w:ascii="Menlo" w:eastAsia="Times New Roman" w:hAnsi="Menlo" w:cs="Menlo"/>
+          <w:b/>
+          <w:bCs/>
+          <w:color w:val="569CD6"/>
+          <w:kern w:val="0"/>
+          <w:sz w:val="18"/>
+          <w:szCs w:val="18"/>
+          <w14:ligatures w14:val="none"/>
+        </w:rPr>
+        <w:t>Relevance:*</w:t>
+      </w:r>
+      <w:proofErr w:type="gramEnd"/>
+      <w:r>
+        <w:rPr>
+          <w:rFonts w:ascii="Menlo" w:eastAsia="Times New Roman" w:hAnsi="Menlo" w:cs="Menlo"/>
+          <w:b/>
+          <w:bCs/>
+          <w:color w:val="569CD6"/>
+          <w:kern w:val="0"/>
+          <w:sz w:val="18"/>
+          <w:szCs w:val="18"/>
+          <w14:ligatures w14:val="none"/>
+        </w:rPr>
+        <w:t>*</w:t>
+      </w:r>
+      <w:r>
+        <w:rPr>
+          <w:rFonts w:ascii="Menlo" w:eastAsia="Times New Roman" w:hAnsi="Menlo" w:cs="Menlo"/>
+          <w:color w:val="CCCCCC"/>
+          <w:kern w:val="0"/>
+          <w:sz w:val="18"/>
+          <w:szCs w:val="18"/>
+          <w14:ligatures w14:val="none"/>
+        </w:rPr>
+        <w:t xml:space="preserve"> Mirrors actual fraud detection scenarios</w:t>
+      </w:r>
+    </w:p>
+    <w:p>
+      <w:pPr>
+        <w:shd w:val="clear" w:color="auto" w:fill="1F1F1F"/>
+        <w:spacing w:after="0" w:line="270" w:lineRule="atLeast"/>
+        <w:rPr>
+          <w:rFonts w:ascii="Menlo" w:eastAsia="Times New Roman" w:hAnsi="Menlo" w:cs="Menlo"/>
+          <w:color w:val="CCCCCC"/>
+          <w:kern w:val="0"/>
+          <w:sz w:val="18"/>
+          <w:szCs w:val="18"/>
+          <w14:ligatures w14:val="none"/>
+        </w:rPr>
+      </w:pPr>
+      <w:r>
+        <w:rPr>
+          <w:rFonts w:ascii="Menlo" w:eastAsia="Times New Roman" w:hAnsi="Menlo" w:cs="Menlo"/>
+          <w:color w:val="6796E6"/>
+          <w:kern w:val="0"/>
+          <w:sz w:val="18"/>
+          <w:szCs w:val="18"/>
+          <w14:ligatures w14:val="none"/>
+        </w:rPr>
+        <w:t>-</w:t>
+      </w:r>
+      <w:r>
+        <w:rPr>
+          <w:rFonts w:ascii="Menlo" w:eastAsia="Times New Roman" w:hAnsi="Menlo" w:cs="Menlo"/>
+          <w:color w:val="CCCCCC"/>
+          <w:kern w:val="0"/>
+          <w:sz w:val="18"/>
+          <w:szCs w:val="18"/>
+          <w14:ligatures w14:val="none"/>
+        </w:rPr>
+        <w:t xml:space="preserve"> </w:t>
+      </w:r>
+      <w:r>
+        <w:rPr>
+          <w:rFonts w:ascii="Menlo" w:eastAsia="Times New Roman" w:hAnsi="Menlo" w:cs="Menlo"/>
+          <w:b/>
+          <w:bCs/>
+          <w:color w:val="569CD6"/>
+          <w:kern w:val="0"/>
+          <w:sz w:val="18"/>
+          <w:szCs w:val="18"/>
+          <w14:ligatures w14:val="none"/>
+        </w:rPr>
+        <w:t xml:space="preserve">**Technical </w:t>
+      </w:r>
+      <w:proofErr w:type="gramStart"/>
+      <w:r>
+        <w:rPr>
+          <w:rFonts w:ascii="Menlo" w:eastAsia="Times New Roman" w:hAnsi="Menlo" w:cs="Menlo"/>
+          <w:b/>
+          <w:bCs/>
+          <w:color w:val="569CD6"/>
+          <w:kern w:val="0"/>
+          <w:sz w:val="18"/>
+          <w:szCs w:val="18"/>
+          <w14:ligatures w14:val="none"/>
+        </w:rPr>
+        <w:t>Challenge:*</w:t>
+      </w:r>
+      <w:proofErr w:type="gramEnd"/>
+      <w:r>
+        <w:rPr>
+          <w:rFonts w:ascii="Menlo" w:eastAsia="Times New Roman" w:hAnsi="Menlo" w:cs="Menlo"/>
+          <w:b/>
+          <w:bCs/>
+          <w:color w:val="569CD6"/>
+          <w:kern w:val="0"/>
+          <w:sz w:val="18"/>
+          <w:szCs w:val="18"/>
+          <w14:ligatures w14:val="none"/>
+        </w:rPr>
+        <w:t>*</w:t>
+      </w:r>
+      <w:r>
+        <w:rPr>
+          <w:rFonts w:ascii="Menlo" w:eastAsia="Times New Roman" w:hAnsi="Menlo" w:cs="Menlo"/>
+          <w:color w:val="CCCCCC"/>
+          <w:kern w:val="0"/>
+          <w:sz w:val="18"/>
+          <w:szCs w:val="18"/>
+          <w14:ligatures w14:val="none"/>
+        </w:rPr>
+        <w:t xml:space="preserve"> Tests ability to handle severe class imbalance</w:t>
+      </w:r>
+    </w:p>
+    <w:p>
+      <w:pPr>
+        <w:shd w:val="clear" w:color="auto" w:fill="1F1F1F"/>
+        <w:spacing w:after="0" w:line="270" w:lineRule="atLeast"/>
+        <w:rPr>
+          <w:rFonts w:ascii="Menlo" w:eastAsia="Times New Roman" w:hAnsi="Menlo" w:cs="Menlo"/>
+          <w:color w:val="CCCCCC"/>
+          <w:kern w:val="0"/>
+          <w:sz w:val="18"/>
+          <w:szCs w:val="18"/>
+          <w14:ligatures w14:val="none"/>
+        </w:rPr>
+      </w:pPr>
+    </w:p>
+    <w:p>
+      <w:pPr>
+        <w:shd w:val="clear" w:color="auto" w:fill="1F1F1F"/>
+        <w:spacing w:after="0" w:line="270" w:lineRule="atLeast"/>
+        <w:rPr>
+          <w:rFonts w:ascii="Menlo" w:eastAsia="Times New Roman" w:hAnsi="Menlo" w:cs="Menlo"/>
+          <w:color w:val="CCCCCC"/>
+          <w:kern w:val="0"/>
+          <w:sz w:val="18"/>
+          <w:szCs w:val="18"/>
+          <w14:ligatures w14:val="none"/>
+        </w:rPr>
+      </w:pPr>
+      <w:r>
+        <w:rPr>
+          <w:rFonts w:ascii="Menlo" w:eastAsia="Times New Roman" w:hAnsi="Menlo" w:cs="Menlo"/>
+          <w:b/>
+          <w:bCs/>
+          <w:color w:val="569CD6"/>
+          <w:kern w:val="0"/>
+          <w:sz w:val="18"/>
+          <w:szCs w:val="18"/>
+          <w14:ligatures w14:val="none"/>
+        </w:rPr>
+        <w:t>### Handling Class Imbalance</w:t>
+      </w:r>
+    </w:p>
+    <w:p>
+      <w:pPr>
+        <w:shd w:val="clear" w:color="auto" w:fill="1F1F1F"/>
+        <w:spacing w:after="0" w:line="270" w:lineRule="atLeast"/>
+        <w:rPr>
+          <w:rFonts w:ascii="Menlo" w:eastAsia="Times New Roman" w:hAnsi="Menlo" w:cs="Menlo"/>
+          <w:color w:val="CCCCCC"/>
+          <w:kern w:val="0"/>
+          <w:sz w:val="18"/>
+          <w:szCs w:val="18"/>
+          <w14:ligatures w14:val="none"/>
+        </w:rPr>
+      </w:pPr>
+    </w:p>
+    <w:p>
+      <w:pPr>
+        <w:shd w:val="clear" w:color="auto" w:fill="1F1F1F"/>
+        <w:spacing w:after="0" w:line="270" w:lineRule="atLeast"/>
+        <w:rPr>
+          <w:rFonts w:ascii="Menlo" w:eastAsia="Times New Roman" w:hAnsi="Menlo" w:cs="Menlo"/>
+          <w:color w:val="CCCCCC"/>
+          <w:kern w:val="0"/>
+          <w:sz w:val="18"/>
+          <w:szCs w:val="18"/>
+          <w14:ligatures w14:val="none"/>
+        </w:rPr>
+      </w:pPr>
+      <w:r>
+        <w:rPr>
+          <w:rFonts w:ascii="Menlo" w:eastAsia="Times New Roman" w:hAnsi="Menlo" w:cs="Menlo"/>
+          <w:color w:val="CCCCCC"/>
+          <w:kern w:val="0"/>
+          <w:sz w:val="18"/>
+          <w:szCs w:val="18"/>
+          <w14:ligatures w14:val="none"/>
+        </w:rPr>
+        <w:t>Multiple strategies were employed to address the imbalance:</w:t>
+      </w:r>
+    </w:p>
+    <w:p>
+      <w:pPr>
+        <w:shd w:val="clear" w:color="auto" w:fill="1F1F1F"/>
+        <w:spacing w:after="0" w:line="270" w:lineRule="atLeast"/>
+        <w:rPr>
+          <w:rFonts w:ascii="Menlo" w:eastAsia="Times New Roman" w:hAnsi="Menlo" w:cs="Menlo"/>
+          <w:color w:val="CCCCCC"/>
+          <w:kern w:val="0"/>
+          <w:sz w:val="18"/>
+          <w:szCs w:val="18"/>
+          <w14:ligatures w14:val="none"/>
+        </w:rPr>
+      </w:pPr>
+    </w:p>
+    <w:p>
+      <w:pPr>
+        <w:shd w:val="clear" w:color="auto" w:fill="1F1F1F"/>
+        <w:spacing w:after="0" w:line="270" w:lineRule="atLeast"/>
+        <w:rPr>
+          <w:rFonts w:ascii="Menlo" w:eastAsia="Times New Roman" w:hAnsi="Menlo" w:cs="Menlo"/>
+          <w:color w:val="CCCCCC"/>
+          <w:kern w:val="0"/>
+          <w:sz w:val="18"/>
+          <w:szCs w:val="18"/>
+          <w14:ligatures w14:val="none"/>
+        </w:rPr>
+      </w:pPr>
+      <w:r>
+        <w:rPr>
+          <w:rFonts w:ascii="Menlo" w:eastAsia="Times New Roman" w:hAnsi="Menlo" w:cs="Menlo"/>
+          <w:color w:val="6796E6"/>
+          <w:kern w:val="0"/>
+          <w:sz w:val="18"/>
+          <w:szCs w:val="18"/>
+          <w14:ligatures w14:val="none"/>
+        </w:rPr>
+        <w:t>1.</w:t>
+      </w:r>
+      <w:r>
+        <w:rPr>
+          <w:rFonts w:ascii="Menlo" w:eastAsia="Times New Roman" w:hAnsi="Menlo" w:cs="Menlo"/>
+          <w:color w:val="CCCCCC"/>
+          <w:kern w:val="0"/>
+          <w:sz w:val="18"/>
+          <w:szCs w:val="18"/>
+          <w14:ligatures w14:val="none"/>
+        </w:rPr>
+        <w:t xml:space="preserve"> </w:t>
+      </w:r>
+      <w:r>
+        <w:rPr>
+          <w:rFonts w:ascii="Menlo" w:eastAsia="Times New Roman" w:hAnsi="Menlo" w:cs="Menlo"/>
+          <w:b/>
+          <w:bCs/>
+          <w:color w:val="569CD6"/>
+          <w:kern w:val="0"/>
+          <w:sz w:val="18"/>
+          <w:szCs w:val="18"/>
+          <w14:ligatures w14:val="none"/>
+        </w:rPr>
+        <w:t>**Model-</w:t>
+      </w:r>
+      <w:proofErr w:type="gramStart"/>
+      <w:r>
+        <w:rPr>
+          <w:rFonts w:ascii="Menlo" w:eastAsia="Times New Roman" w:hAnsi="Menlo" w:cs="Menlo"/>
+          <w:b/>
+          <w:bCs/>
+          <w:color w:val="569CD6"/>
+          <w:kern w:val="0"/>
+          <w:sz w:val="18"/>
+          <w:szCs w:val="18"/>
+          <w14:ligatures w14:val="none"/>
+        </w:rPr>
+        <w:t>Level:*</w:t>
+      </w:r>
+      <w:proofErr w:type="gramEnd"/>
+      <w:r>
+        <w:rPr>
+          <w:rFonts w:ascii="Menlo" w:eastAsia="Times New Roman" w:hAnsi="Menlo" w:cs="Menlo"/>
+          <w:b/>
+          <w:bCs/>
+          <w:color w:val="569CD6"/>
+          <w:kern w:val="0"/>
+          <w:sz w:val="18"/>
+          <w:szCs w:val="18"/>
+          <w14:ligatures w14:val="none"/>
+        </w:rPr>
+        <w:t>*</w:t>
+      </w:r>
+    </w:p>
+    <w:p>
+      <w:pPr>
+        <w:shd w:val="clear" w:color="auto" w:fill="1F1F1F"/>
+        <w:spacing w:after="0" w:line="270" w:lineRule="atLeast"/>
+        <w:rPr>
+          <w:rFonts w:ascii="Menlo" w:eastAsia="Times New Roman" w:hAnsi="Menlo" w:cs="Menlo"/>
+          <w:color w:val="CCCCCC"/>
+          <w:kern w:val="0"/>
+          <w:sz w:val="18"/>
+          <w:szCs w:val="18"/>
+          <w14:ligatures w14:val="none"/>
+        </w:rPr>
+      </w:pPr>
+      <w:r>
+        <w:rPr>
+          <w:rFonts w:ascii="Menlo" w:eastAsia="Times New Roman" w:hAnsi="Menlo" w:cs="Menlo"/>
+          <w:color w:val="CCCCCC"/>
+          <w:kern w:val="0"/>
+          <w:sz w:val="18"/>
+          <w:szCs w:val="18"/>
+          <w14:ligatures w14:val="none"/>
+        </w:rPr>
+        <w:t xml:space="preserve">   </w:t>
+      </w:r>
+      <w:r>
+        <w:rPr>
+          <w:rFonts w:ascii="Menlo" w:eastAsia="Times New Roman" w:hAnsi="Menlo" w:cs="Menlo"/>
+          <w:color w:val="6796E6"/>
+          <w:kern w:val="0"/>
+          <w:sz w:val="18"/>
+          <w:szCs w:val="18"/>
+          <w14:ligatures w14:val="none"/>
+        </w:rPr>
+        <w:t>-</w:t>
+      </w:r>
+      <w:r>
+        <w:rPr>
+          <w:rFonts w:ascii="Menlo" w:eastAsia="Times New Roman" w:hAnsi="Menlo" w:cs="Menlo"/>
+          <w:color w:val="CCCCCC"/>
+          <w:kern w:val="0"/>
+          <w:sz w:val="18"/>
+          <w:szCs w:val="18"/>
+          <w14:ligatures w14:val="none"/>
+        </w:rPr>
+        <w:t xml:space="preserve"> Used </w:t>
+      </w:r>
+      <w:r>
+        <w:rPr>
+          <w:rFonts w:ascii="Menlo" w:eastAsia="Times New Roman" w:hAnsi="Menlo" w:cs="Menlo"/>
+          <w:color w:val="CE9178"/>
+          <w:kern w:val="0"/>
+          <w:sz w:val="18"/>
+          <w:szCs w:val="18"/>
+          <w14:ligatures w14:val="none"/>
+        </w:rPr>
+        <w:t>`</w:t>
+      </w:r>
+      <w:proofErr w:type="spellStart"/>
+      <w:r>
+        <w:rPr>
+          <w:rFonts w:ascii="Menlo" w:eastAsia="Times New Roman" w:hAnsi="Menlo" w:cs="Menlo"/>
+          <w:color w:val="CE9178"/>
+          <w:kern w:val="0"/>
+          <w:sz w:val="18"/>
+          <w:szCs w:val="18"/>
+          <w14:ligatures w14:val="none"/>
+        </w:rPr>
+        <w:t>class_weight</w:t>
+      </w:r>
+      <w:proofErr w:type="spellEnd"/>
+      <w:r>
+        <w:rPr>
+          <w:rFonts w:ascii="Menlo" w:eastAsia="Times New Roman" w:hAnsi="Menlo" w:cs="Menlo"/>
+          <w:color w:val="CE9178"/>
+          <w:kern w:val="0"/>
+          <w:sz w:val="18"/>
+          <w:szCs w:val="18"/>
+          <w14:ligatures w14:val="none"/>
+        </w:rPr>
+        <w:t>='balanced'`</w:t>
+      </w:r>
+      <w:r>
+        <w:rPr>
+          <w:rFonts w:ascii="Menlo" w:eastAsia="Times New Roman" w:hAnsi="Menlo" w:cs="Menlo"/>
+          <w:color w:val="CCCCCC"/>
+          <w:kern w:val="0"/>
+          <w:sz w:val="18"/>
+          <w:szCs w:val="18"/>
+          <w14:ligatures w14:val="none"/>
+        </w:rPr>
+        <w:t xml:space="preserve"> in Logistic Regression, SVM, Decision Tree, Random Forest</w:t>
+      </w:r>
+    </w:p>
+    <w:p>
+      <w:pPr>
+        <w:shd w:val="clear" w:color="auto" w:fill="1F1F1F"/>
+        <w:spacing w:after="0" w:line="270" w:lineRule="atLeast"/>
+        <w:rPr>
+          <w:rFonts w:ascii="Menlo" w:eastAsia="Times New Roman" w:hAnsi="Menlo" w:cs="Menlo"/>
+          <w:color w:val="CCCCCC"/>
+          <w:kern w:val="0"/>
+          <w:sz w:val="18"/>
+          <w:szCs w:val="18"/>
+          <w14:ligatures w14:val="none"/>
+        </w:rPr>
+      </w:pPr>
+      <w:r>
+        <w:rPr>
+          <w:rFonts w:ascii="Menlo" w:eastAsia="Times New Roman" w:hAnsi="Menlo" w:cs="Menlo"/>
+          <w:color w:val="CCCCCC"/>
+          <w:kern w:val="0"/>
+          <w:sz w:val="18"/>
+          <w:szCs w:val="18"/>
+          <w14:ligatures w14:val="none"/>
+        </w:rPr>
+        <w:t xml:space="preserve">   </w:t>
+      </w:r>
+      <w:r>
+        <w:rPr>
+          <w:rFonts w:ascii="Menlo" w:eastAsia="Times New Roman" w:hAnsi="Menlo" w:cs="Menlo"/>
+          <w:color w:val="6796E6"/>
+          <w:kern w:val="0"/>
+          <w:sz w:val="18"/>
+          <w:szCs w:val="18"/>
+          <w14:ligatures w14:val="none"/>
+        </w:rPr>
+        <w:t>-</w:t>
+      </w:r>
+      <w:r>
+        <w:rPr>
+          <w:rFonts w:ascii="Menlo" w:eastAsia="Times New Roman" w:hAnsi="Menlo" w:cs="Menlo"/>
+          <w:color w:val="CCCCCC"/>
+          <w:kern w:val="0"/>
+          <w:sz w:val="18"/>
+          <w:szCs w:val="18"/>
+          <w14:ligatures w14:val="none"/>
+        </w:rPr>
+        <w:t xml:space="preserve"> Applied </w:t>
+      </w:r>
+      <w:r>
+        <w:rPr>
+          <w:rFonts w:ascii="Menlo" w:eastAsia="Times New Roman" w:hAnsi="Menlo" w:cs="Menlo"/>
+          <w:color w:val="CE9178"/>
+          <w:kern w:val="0"/>
+          <w:sz w:val="18"/>
+          <w:szCs w:val="18"/>
+          <w14:ligatures w14:val="none"/>
+        </w:rPr>
+        <w:t>`</w:t>
+      </w:r>
+      <w:proofErr w:type="spellStart"/>
+      <w:r>
+        <w:rPr>
+          <w:rFonts w:ascii="Menlo" w:eastAsia="Times New Roman" w:hAnsi="Menlo" w:cs="Menlo"/>
+          <w:color w:val="CE9178"/>
+          <w:kern w:val="0"/>
+          <w:sz w:val="18"/>
+          <w:szCs w:val="18"/>
+          <w14:ligatures w14:val="none"/>
+        </w:rPr>
+        <w:t>scale_pos_weight</w:t>
+      </w:r>
+      <w:proofErr w:type="spellEnd"/>
+      <w:r>
+        <w:rPr>
+          <w:rFonts w:ascii="Menlo" w:eastAsia="Times New Roman" w:hAnsi="Menlo" w:cs="Menlo"/>
+          <w:color w:val="CE9178"/>
+          <w:kern w:val="0"/>
+          <w:sz w:val="18"/>
+          <w:szCs w:val="18"/>
+          <w14:ligatures w14:val="none"/>
+        </w:rPr>
+        <w:t>=578`</w:t>
+      </w:r>
+      <w:r>
+        <w:rPr>
+          <w:rFonts w:ascii="Menlo" w:eastAsia="Times New Roman" w:hAnsi="Menlo" w:cs="Menlo"/>
+          <w:color w:val="CCCCCC"/>
+          <w:kern w:val="0"/>
+          <w:sz w:val="18"/>
+          <w:szCs w:val="18"/>
+          <w14:ligatures w14:val="none"/>
+        </w:rPr>
+        <w:t xml:space="preserve"> in </w:t>
+      </w:r>
+      <w:proofErr w:type="spellStart"/>
+      <w:r>
+        <w:rPr>
+          <w:rFonts w:ascii="Menlo" w:eastAsia="Times New Roman" w:hAnsi="Menlo" w:cs="Menlo"/>
+          <w:color w:val="CCCCCC"/>
+          <w:kern w:val="0"/>
+          <w:sz w:val="18"/>
+          <w:szCs w:val="18"/>
+          <w14:ligatures w14:val="none"/>
+        </w:rPr>
+        <w:t>XGBoost</w:t>
+      </w:r>
+      <w:proofErr w:type="spellEnd"/>
+      <w:r>
+        <w:rPr>
+          <w:rFonts w:ascii="Menlo" w:eastAsia="Times New Roman" w:hAnsi="Menlo" w:cs="Menlo"/>
+          <w:color w:val="CCCCCC"/>
+          <w:kern w:val="0"/>
+          <w:sz w:val="18"/>
+          <w:szCs w:val="18"/>
+          <w14:ligatures w14:val="none"/>
+        </w:rPr>
+        <w:t xml:space="preserve"> to penalize false negatives</w:t>
+      </w:r>
+    </w:p>
+    <w:p>
+      <w:pPr>
+        <w:shd w:val="clear" w:color="auto" w:fill="1F1F1F"/>
+        <w:spacing w:after="0" w:line="270" w:lineRule="atLeast"/>
+        <w:rPr>
+          <w:rFonts w:ascii="Menlo" w:eastAsia="Times New Roman" w:hAnsi="Menlo" w:cs="Menlo"/>
+          <w:color w:val="CCCCCC"/>
+          <w:kern w:val="0"/>
+          <w:sz w:val="18"/>
+          <w:szCs w:val="18"/>
+          <w14:ligatures w14:val="none"/>
+        </w:rPr>
+      </w:pPr>
+      <w:r>
+        <w:rPr>
+          <w:rFonts w:ascii="Menlo" w:eastAsia="Times New Roman" w:hAnsi="Menlo" w:cs="Menlo"/>
+          <w:color w:val="CCCCCC"/>
+          <w:kern w:val="0"/>
+          <w:sz w:val="18"/>
+          <w:szCs w:val="18"/>
+          <w14:ligatures w14:val="none"/>
+        </w:rPr>
+        <w:t xml:space="preserve">   </w:t>
+      </w:r>
+      <w:r>
+        <w:rPr>
+          <w:rFonts w:ascii="Menlo" w:eastAsia="Times New Roman" w:hAnsi="Menlo" w:cs="Menlo"/>
+          <w:color w:val="6796E6"/>
+          <w:kern w:val="0"/>
+          <w:sz w:val="18"/>
+          <w:szCs w:val="18"/>
+          <w14:ligatures w14:val="none"/>
+        </w:rPr>
+        <w:t>-</w:t>
+      </w:r>
+      <w:r>
+        <w:rPr>
+          <w:rFonts w:ascii="Menlo" w:eastAsia="Times New Roman" w:hAnsi="Menlo" w:cs="Menlo"/>
+          <w:color w:val="CCCCCC"/>
+          <w:kern w:val="0"/>
+          <w:sz w:val="18"/>
+          <w:szCs w:val="18"/>
+          <w14:ligatures w14:val="none"/>
+        </w:rPr>
+        <w:t xml:space="preserve"> Ensemble methods (Random Forest, </w:t>
+      </w:r>
+      <w:proofErr w:type="spellStart"/>
+      <w:r>
+        <w:rPr>
+          <w:rFonts w:ascii="Menlo" w:eastAsia="Times New Roman" w:hAnsi="Menlo" w:cs="Menlo"/>
+          <w:color w:val="CCCCCC"/>
+          <w:kern w:val="0"/>
+          <w:sz w:val="18"/>
+          <w:szCs w:val="18"/>
+          <w14:ligatures w14:val="none"/>
+        </w:rPr>
+        <w:t>XGBoost</w:t>
+      </w:r>
+      <w:proofErr w:type="spellEnd"/>
+      <w:r>
+        <w:rPr>
+          <w:rFonts w:ascii="Menlo" w:eastAsia="Times New Roman" w:hAnsi="Menlo" w:cs="Menlo"/>
+          <w:color w:val="CCCCCC"/>
+          <w:kern w:val="0"/>
+          <w:sz w:val="18"/>
+          <w:szCs w:val="18"/>
+          <w14:ligatures w14:val="none"/>
+        </w:rPr>
+        <w:t>) naturally handle imbalance better</w:t>
+      </w:r>
+    </w:p>
+    <w:p>
+      <w:pPr>
+        <w:shd w:val="clear" w:color="auto" w:fill="1F1F1F"/>
+        <w:spacing w:after="0" w:line="270" w:lineRule="atLeast"/>
+        <w:rPr>
+          <w:rFonts w:ascii="Menlo" w:eastAsia="Times New Roman" w:hAnsi="Menlo" w:cs="Menlo"/>
+          <w:color w:val="CCCCCC"/>
+          <w:kern w:val="0"/>
+          <w:sz w:val="18"/>
+          <w:szCs w:val="18"/>
+          <w14:ligatures w14:val="none"/>
+        </w:rPr>
+      </w:pPr>
+    </w:p>
+    <w:p>
+      <w:pPr>
+        <w:shd w:val="clear" w:color="auto" w:fill="1F1F1F"/>
+        <w:spacing w:after="0" w:line="270" w:lineRule="atLeast"/>
+        <w:rPr>
+          <w:rFonts w:ascii="Menlo" w:eastAsia="Times New Roman" w:hAnsi="Menlo" w:cs="Menlo"/>
+          <w:color w:val="CCCCCC"/>
+          <w:kern w:val="0"/>
+          <w:sz w:val="18"/>
+          <w:szCs w:val="18"/>
+          <w14:ligatures w14:val="none"/>
+        </w:rPr>
+      </w:pPr>
+      <w:r>
+        <w:rPr>
+          <w:rFonts w:ascii="Menlo" w:eastAsia="Times New Roman" w:hAnsi="Menlo" w:cs="Menlo"/>
+          <w:color w:val="6796E6"/>
+          <w:kern w:val="0"/>
+          <w:sz w:val="18"/>
+          <w:szCs w:val="18"/>
+          <w14:ligatures w14:val="none"/>
+        </w:rPr>
+        <w:t>2.</w:t>
+      </w:r>
+      <w:r>
+        <w:rPr>
+          <w:rFonts w:ascii="Menlo" w:eastAsia="Times New Roman" w:hAnsi="Menlo" w:cs="Menlo"/>
+          <w:color w:val="CCCCCC"/>
+          <w:kern w:val="0"/>
+          <w:sz w:val="18"/>
+          <w:szCs w:val="18"/>
+          <w14:ligatures w14:val="none"/>
+        </w:rPr>
+        <w:t xml:space="preserve"> </w:t>
+      </w:r>
+      <w:r>
+        <w:rPr>
+          <w:rFonts w:ascii="Menlo" w:eastAsia="Times New Roman" w:hAnsi="Menlo" w:cs="Menlo"/>
+          <w:b/>
+          <w:bCs/>
+          <w:color w:val="569CD6"/>
+          <w:kern w:val="0"/>
+          <w:sz w:val="18"/>
+          <w:szCs w:val="18"/>
+          <w14:ligatures w14:val="none"/>
+        </w:rPr>
+        <w:t xml:space="preserve">**Evaluation </w:t>
+      </w:r>
+      <w:proofErr w:type="gramStart"/>
+      <w:r>
+        <w:rPr>
+          <w:rFonts w:ascii="Menlo" w:eastAsia="Times New Roman" w:hAnsi="Menlo" w:cs="Menlo"/>
+          <w:b/>
+          <w:bCs/>
+          <w:color w:val="569CD6"/>
+          <w:kern w:val="0"/>
+          <w:sz w:val="18"/>
+          <w:szCs w:val="18"/>
+          <w14:ligatures w14:val="none"/>
+        </w:rPr>
+        <w:t>Strategy:*</w:t>
+      </w:r>
+      <w:proofErr w:type="gramEnd"/>
+      <w:r>
+        <w:rPr>
+          <w:rFonts w:ascii="Menlo" w:eastAsia="Times New Roman" w:hAnsi="Menlo" w:cs="Menlo"/>
+          <w:b/>
+          <w:bCs/>
+          <w:color w:val="569CD6"/>
+          <w:kern w:val="0"/>
+          <w:sz w:val="18"/>
+          <w:szCs w:val="18"/>
+          <w14:ligatures w14:val="none"/>
+        </w:rPr>
+        <w:t>*</w:t>
+      </w:r>
+    </w:p>
+    <w:p>
+      <w:pPr>
+        <w:shd w:val="clear" w:color="auto" w:fill="1F1F1F"/>
+        <w:spacing w:after="0" w:line="270" w:lineRule="atLeast"/>
+        <w:rPr>
+          <w:rFonts w:ascii="Menlo" w:eastAsia="Times New Roman" w:hAnsi="Menlo" w:cs="Menlo"/>
+          <w:color w:val="CCCCCC"/>
+          <w:kern w:val="0"/>
+          <w:sz w:val="18"/>
+          <w:szCs w:val="18"/>
+          <w14:ligatures w14:val="none"/>
+        </w:rPr>
+      </w:pPr>
+      <w:r>
+        <w:rPr>
+          <w:rFonts w:ascii="Menlo" w:eastAsia="Times New Roman" w:hAnsi="Menlo" w:cs="Menlo"/>
+          <w:color w:val="CCCCCC"/>
+          <w:kern w:val="0"/>
+          <w:sz w:val="18"/>
+          <w:szCs w:val="18"/>
+          <w14:ligatures w14:val="none"/>
+        </w:rPr>
+        <w:t xml:space="preserve">   </w:t>
+      </w:r>
+      <w:r>
+        <w:rPr>
+          <w:rFonts w:ascii="Menlo" w:eastAsia="Times New Roman" w:hAnsi="Menlo" w:cs="Menlo"/>
+          <w:color w:val="6796E6"/>
+          <w:kern w:val="0"/>
+          <w:sz w:val="18"/>
+          <w:szCs w:val="18"/>
+          <w14:ligatures w14:val="none"/>
+        </w:rPr>
+        <w:t>-</w:t>
+      </w:r>
+      <w:r>
+        <w:rPr>
+          <w:rFonts w:ascii="Menlo" w:eastAsia="Times New Roman" w:hAnsi="Menlo" w:cs="Menlo"/>
+          <w:color w:val="CCCCCC"/>
+          <w:kern w:val="0"/>
+          <w:sz w:val="18"/>
+          <w:szCs w:val="18"/>
+          <w14:ligatures w14:val="none"/>
+        </w:rPr>
+        <w:t xml:space="preserve"> </w:t>
+      </w:r>
+      <w:r>
+        <w:rPr>
+          <w:rFonts w:ascii="Menlo" w:eastAsia="Times New Roman" w:hAnsi="Menlo" w:cs="Menlo"/>
+          <w:b/>
+          <w:bCs/>
+          <w:color w:val="569CD6"/>
+          <w:kern w:val="0"/>
+          <w:sz w:val="18"/>
+          <w:szCs w:val="18"/>
+          <w14:ligatures w14:val="none"/>
+        </w:rPr>
+        <w:t>**Avoided relying on Accuracy alone**</w:t>
+      </w:r>
+      <w:r>
+        <w:rPr>
+          <w:rFonts w:ascii="Menlo" w:eastAsia="Times New Roman" w:hAnsi="Menlo" w:cs="Menlo"/>
+          <w:color w:val="CCCCCC"/>
+          <w:kern w:val="0"/>
+          <w:sz w:val="18"/>
+          <w:szCs w:val="18"/>
+          <w14:ligatures w14:val="none"/>
+        </w:rPr>
+        <w:t xml:space="preserve"> (a dummy classifier predicting all "legitimate" would achieve 99.83% accuracy!)</w:t>
+      </w:r>
+    </w:p>
+    <w:p>
+      <w:pPr>
+        <w:shd w:val="clear" w:color="auto" w:fill="1F1F1F"/>
+        <w:spacing w:after="0" w:line="270" w:lineRule="atLeast"/>
+        <w:rPr>
+          <w:rFonts w:ascii="Menlo" w:eastAsia="Times New Roman" w:hAnsi="Menlo" w:cs="Menlo"/>
+          <w:color w:val="CCCCCC"/>
+          <w:kern w:val="0"/>
+          <w:sz w:val="18"/>
+          <w:szCs w:val="18"/>
+          <w14:ligatures w14:val="none"/>
+        </w:rPr>
+      </w:pPr>
+      <w:r>
+        <w:rPr>
+          <w:rFonts w:ascii="Menlo" w:eastAsia="Times New Roman" w:hAnsi="Menlo" w:cs="Menlo"/>
+          <w:color w:val="CCCCCC"/>
+          <w:kern w:val="0"/>
+          <w:sz w:val="18"/>
+          <w:szCs w:val="18"/>
+          <w14:ligatures w14:val="none"/>
+        </w:rPr>
+        <w:t xml:space="preserve">   </w:t>
+      </w:r>
+      <w:r>
+        <w:rPr>
+          <w:rFonts w:ascii="Menlo" w:eastAsia="Times New Roman" w:hAnsi="Menlo" w:cs="Menlo"/>
+          <w:color w:val="6796E6"/>
+          <w:kern w:val="0"/>
+          <w:sz w:val="18"/>
+          <w:szCs w:val="18"/>
+          <w14:ligatures w14:val="none"/>
+        </w:rPr>
+        <w:t>-</w:t>
+      </w:r>
+      <w:r>
+        <w:rPr>
+          <w:rFonts w:ascii="Menlo" w:eastAsia="Times New Roman" w:hAnsi="Menlo" w:cs="Menlo"/>
+          <w:color w:val="CCCCCC"/>
+          <w:kern w:val="0"/>
+          <w:sz w:val="18"/>
+          <w:szCs w:val="18"/>
+          <w14:ligatures w14:val="none"/>
+        </w:rPr>
+        <w:t xml:space="preserve"> </w:t>
+      </w:r>
+      <w:r>
+        <w:rPr>
+          <w:rFonts w:ascii="Menlo" w:eastAsia="Times New Roman" w:hAnsi="Menlo" w:cs="Menlo"/>
+          <w:b/>
+          <w:bCs/>
+          <w:color w:val="569CD6"/>
+          <w:kern w:val="0"/>
+          <w:sz w:val="18"/>
+          <w:szCs w:val="18"/>
+          <w14:ligatures w14:val="none"/>
+        </w:rPr>
+        <w:t>**Focused on Recall**</w:t>
+      </w:r>
+      <w:r>
+        <w:rPr>
+          <w:rFonts w:ascii="Menlo" w:eastAsia="Times New Roman" w:hAnsi="Menlo" w:cs="Menlo"/>
+          <w:color w:val="CCCCCC"/>
+          <w:kern w:val="0"/>
+          <w:sz w:val="18"/>
+          <w:szCs w:val="18"/>
+          <w14:ligatures w14:val="none"/>
+        </w:rPr>
+        <w:t xml:space="preserve"> (catching frauds is critical - missing fraud costs money)</w:t>
+      </w:r>
+    </w:p>
+    <w:p>
+      <w:pPr>
+        <w:shd w:val="clear" w:color="auto" w:fill="1F1F1F"/>
+        <w:spacing w:after="0" w:line="270" w:lineRule="atLeast"/>
+        <w:rPr>
+          <w:rFonts w:ascii="Menlo" w:eastAsia="Times New Roman" w:hAnsi="Menlo" w:cs="Menlo"/>
+          <w:color w:val="CCCCCC"/>
+          <w:kern w:val="0"/>
+          <w:sz w:val="18"/>
+          <w:szCs w:val="18"/>
+          <w14:ligatures w14:val="none"/>
+        </w:rPr>
+      </w:pPr>
+      <w:r>
+        <w:rPr>
+          <w:rFonts w:ascii="Menlo" w:eastAsia="Times New Roman" w:hAnsi="Menlo" w:cs="Menlo"/>
+          <w:color w:val="CCCCCC"/>
+          <w:kern w:val="0"/>
+          <w:sz w:val="18"/>
+          <w:szCs w:val="18"/>
+          <w14:ligatures w14:val="none"/>
+        </w:rPr>
+        <w:t xml:space="preserve">   </w:t>
+      </w:r>
+      <w:r>
+        <w:rPr>
+          <w:rFonts w:ascii="Menlo" w:eastAsia="Times New Roman" w:hAnsi="Menlo" w:cs="Menlo"/>
+          <w:color w:val="6796E6"/>
+          <w:kern w:val="0"/>
+          <w:sz w:val="18"/>
+          <w:szCs w:val="18"/>
+          <w14:ligatures w14:val="none"/>
+        </w:rPr>
+        <w:t>-</w:t>
+      </w:r>
+      <w:r>
+        <w:rPr>
+          <w:rFonts w:ascii="Menlo" w:eastAsia="Times New Roman" w:hAnsi="Menlo" w:cs="Menlo"/>
+          <w:color w:val="CCCCCC"/>
+          <w:kern w:val="0"/>
+          <w:sz w:val="18"/>
+          <w:szCs w:val="18"/>
+          <w14:ligatures w14:val="none"/>
+        </w:rPr>
+        <w:t xml:space="preserve"> </w:t>
+      </w:r>
+      <w:r>
+        <w:rPr>
+          <w:rFonts w:ascii="Menlo" w:eastAsia="Times New Roman" w:hAnsi="Menlo" w:cs="Menlo"/>
+          <w:b/>
+          <w:bCs/>
+          <w:color w:val="569CD6"/>
+          <w:kern w:val="0"/>
+          <w:sz w:val="18"/>
+          <w:szCs w:val="18"/>
+          <w14:ligatures w14:val="none"/>
+        </w:rPr>
+        <w:t>**Balanced with Precision**</w:t>
+      </w:r>
+      <w:r>
+        <w:rPr>
+          <w:rFonts w:ascii="Menlo" w:eastAsia="Times New Roman" w:hAnsi="Menlo" w:cs="Menlo"/>
+          <w:color w:val="CCCCCC"/>
+          <w:kern w:val="0"/>
+          <w:sz w:val="18"/>
+          <w:szCs w:val="18"/>
+          <w14:ligatures w14:val="none"/>
+        </w:rPr>
+        <w:t xml:space="preserve"> (too many false alarms overwhelm fraud analysts)</w:t>
+      </w:r>
+    </w:p>
+    <w:p>
+      <w:pPr>
+        <w:shd w:val="clear" w:color="auto" w:fill="1F1F1F"/>
+        <w:spacing w:after="0" w:line="270" w:lineRule="atLeast"/>
+        <w:rPr>
+          <w:rFonts w:ascii="Menlo" w:eastAsia="Times New Roman" w:hAnsi="Menlo" w:cs="Menlo"/>
+          <w:color w:val="CCCCCC"/>
+          <w:kern w:val="0"/>
+          <w:sz w:val="18"/>
+          <w:szCs w:val="18"/>
+          <w14:ligatures w14:val="none"/>
+        </w:rPr>
+      </w:pPr>
+      <w:r>
+        <w:rPr>
+          <w:rFonts w:ascii="Menlo" w:eastAsia="Times New Roman" w:hAnsi="Menlo" w:cs="Menlo"/>
+          <w:color w:val="CCCCCC"/>
+          <w:kern w:val="0"/>
+          <w:sz w:val="18"/>
+          <w:szCs w:val="18"/>
+          <w14:ligatures w14:val="none"/>
+        </w:rPr>
+        <w:t xml:space="preserve">   </w:t>
+      </w:r>
+      <w:r>
+        <w:rPr>
+          <w:rFonts w:ascii="Menlo" w:eastAsia="Times New Roman" w:hAnsi="Menlo" w:cs="Menlo"/>
+          <w:color w:val="6796E6"/>
+          <w:kern w:val="0"/>
+          <w:sz w:val="18"/>
+          <w:szCs w:val="18"/>
+          <w14:ligatures w14:val="none"/>
+        </w:rPr>
+        <w:t>-</w:t>
+      </w:r>
+      <w:r>
+        <w:rPr>
+          <w:rFonts w:ascii="Menlo" w:eastAsia="Times New Roman" w:hAnsi="Menlo" w:cs="Menlo"/>
+          <w:color w:val="CCCCCC"/>
+          <w:kern w:val="0"/>
+          <w:sz w:val="18"/>
+          <w:szCs w:val="18"/>
+          <w14:ligatures w14:val="none"/>
+        </w:rPr>
+        <w:t xml:space="preserve"> </w:t>
+      </w:r>
+      <w:r>
+        <w:rPr>
+          <w:rFonts w:ascii="Menlo" w:eastAsia="Times New Roman" w:hAnsi="Menlo" w:cs="Menlo"/>
+          <w:b/>
+          <w:bCs/>
+          <w:color w:val="569CD6"/>
+          <w:kern w:val="0"/>
+          <w:sz w:val="18"/>
+          <w:szCs w:val="18"/>
+          <w14:ligatures w14:val="none"/>
+        </w:rPr>
+        <w:t>**Used F1 and MCC**</w:t>
+      </w:r>
+      <w:r>
+        <w:rPr>
+          <w:rFonts w:ascii="Menlo" w:eastAsia="Times New Roman" w:hAnsi="Menlo" w:cs="Menlo"/>
+          <w:color w:val="CCCCCC"/>
+          <w:kern w:val="0"/>
+          <w:sz w:val="18"/>
+          <w:szCs w:val="18"/>
+          <w14:ligatures w14:val="none"/>
+        </w:rPr>
+        <w:t xml:space="preserve"> as primary metrics (specifically designed for imbalanced data)</w:t>
+      </w:r>
+    </w:p>
+    <w:p>
+      <w:pPr>
+        <w:shd w:val="clear" w:color="auto" w:fill="1F1F1F"/>
+        <w:spacing w:after="0" w:line="270" w:lineRule="atLeast"/>
+        <w:rPr>
+          <w:rFonts w:ascii="Menlo" w:eastAsia="Times New Roman" w:hAnsi="Menlo" w:cs="Menlo"/>
+          <w:color w:val="CCCCCC"/>
+          <w:kern w:val="0"/>
+          <w:sz w:val="18"/>
+          <w:szCs w:val="18"/>
+          <w14:ligatures w14:val="none"/>
+        </w:rPr>
+      </w:pPr>
+    </w:p>
+    <w:p>
+      <w:pPr>
+        <w:shd w:val="clear" w:color="auto" w:fill="1F1F1F"/>
+        <w:spacing w:after="0" w:line="270" w:lineRule="atLeast"/>
+        <w:rPr>
+          <w:rFonts w:ascii="Menlo" w:eastAsia="Times New Roman" w:hAnsi="Menlo" w:cs="Menlo"/>
+          <w:color w:val="CCCCCC"/>
+          <w:kern w:val="0"/>
+          <w:sz w:val="18"/>
+          <w:szCs w:val="18"/>
+          <w14:ligatures w14:val="none"/>
+        </w:rPr>
+      </w:pPr>
+      <w:r>
+        <w:rPr>
+          <w:rFonts w:ascii="Menlo" w:eastAsia="Times New Roman" w:hAnsi="Menlo" w:cs="Menlo"/>
+          <w:color w:val="6796E6"/>
+          <w:kern w:val="0"/>
+          <w:sz w:val="18"/>
+          <w:szCs w:val="18"/>
+          <w14:ligatures w14:val="none"/>
+        </w:rPr>
+        <w:t>3.</w:t>
+      </w:r>
+      <w:r>
+        <w:rPr>
+          <w:rFonts w:ascii="Menlo" w:eastAsia="Times New Roman" w:hAnsi="Menlo" w:cs="Menlo"/>
+          <w:color w:val="CCCCCC"/>
+          <w:kern w:val="0"/>
+          <w:sz w:val="18"/>
+          <w:szCs w:val="18"/>
+          <w14:ligatures w14:val="none"/>
+        </w:rPr>
+        <w:t xml:space="preserve"> </w:t>
+      </w:r>
+      <w:r>
+        <w:rPr>
+          <w:rFonts w:ascii="Menlo" w:eastAsia="Times New Roman" w:hAnsi="Menlo" w:cs="Menlo"/>
+          <w:b/>
+          <w:bCs/>
+          <w:color w:val="569CD6"/>
+          <w:kern w:val="0"/>
+          <w:sz w:val="18"/>
+          <w:szCs w:val="18"/>
+          <w14:ligatures w14:val="none"/>
+        </w:rPr>
+        <w:t>**Data-</w:t>
+      </w:r>
+      <w:proofErr w:type="gramStart"/>
+      <w:r>
+        <w:rPr>
+          <w:rFonts w:ascii="Menlo" w:eastAsia="Times New Roman" w:hAnsi="Menlo" w:cs="Menlo"/>
+          <w:b/>
+          <w:bCs/>
+          <w:color w:val="569CD6"/>
+          <w:kern w:val="0"/>
+          <w:sz w:val="18"/>
+          <w:szCs w:val="18"/>
+          <w14:ligatures w14:val="none"/>
+        </w:rPr>
+        <w:t>Level:*</w:t>
+      </w:r>
+      <w:proofErr w:type="gramEnd"/>
+      <w:r>
+        <w:rPr>
+          <w:rFonts w:ascii="Menlo" w:eastAsia="Times New Roman" w:hAnsi="Menlo" w:cs="Menlo"/>
+          <w:b/>
+          <w:bCs/>
+          <w:color w:val="569CD6"/>
+          <w:kern w:val="0"/>
+          <w:sz w:val="18"/>
+          <w:szCs w:val="18"/>
+          <w14:ligatures w14:val="none"/>
+        </w:rPr>
+        <w:t>*</w:t>
+      </w:r>
+    </w:p>
+    <w:p>
+      <w:pPr>
+        <w:shd w:val="clear" w:color="auto" w:fill="1F1F1F"/>
+        <w:spacing w:after="0" w:line="270" w:lineRule="atLeast"/>
+        <w:rPr>
+          <w:rFonts w:ascii="Menlo" w:eastAsia="Times New Roman" w:hAnsi="Menlo" w:cs="Menlo"/>
+          <w:color w:val="CCCCCC"/>
+          <w:kern w:val="0"/>
+          <w:sz w:val="18"/>
+          <w:szCs w:val="18"/>
+          <w14:ligatures w14:val="none"/>
+        </w:rPr>
+      </w:pPr>
+      <w:r>
+        <w:rPr>
+          <w:rFonts w:ascii="Menlo" w:eastAsia="Times New Roman" w:hAnsi="Menlo" w:cs="Menlo"/>
+          <w:color w:val="CCCCCC"/>
+          <w:kern w:val="0"/>
+          <w:sz w:val="18"/>
+          <w:szCs w:val="18"/>
+          <w14:ligatures w14:val="none"/>
+        </w:rPr>
+        <w:t xml:space="preserve">   </w:t>
+      </w:r>
+      <w:r>
+        <w:rPr>
+          <w:rFonts w:ascii="Menlo" w:eastAsia="Times New Roman" w:hAnsi="Menlo" w:cs="Menlo"/>
+          <w:color w:val="6796E6"/>
+          <w:kern w:val="0"/>
+          <w:sz w:val="18"/>
+          <w:szCs w:val="18"/>
+          <w14:ligatures w14:val="none"/>
+        </w:rPr>
+        <w:t>-</w:t>
+      </w:r>
+      <w:r>
+        <w:rPr>
+          <w:rFonts w:ascii="Menlo" w:eastAsia="Times New Roman" w:hAnsi="Menlo" w:cs="Menlo"/>
+          <w:color w:val="CCCCCC"/>
+          <w:kern w:val="0"/>
+          <w:sz w:val="18"/>
+          <w:szCs w:val="18"/>
+          <w14:ligatures w14:val="none"/>
+        </w:rPr>
+        <w:t xml:space="preserve"> Stratified sampling in train-test split to maintain class distribution</w:t>
+      </w:r>
+    </w:p>
+    <w:p>
+      <w:pPr>
+        <w:shd w:val="clear" w:color="auto" w:fill="1F1F1F"/>
+        <w:spacing w:after="0" w:line="270" w:lineRule="atLeast"/>
+        <w:rPr>
+          <w:rFonts w:ascii="Menlo" w:eastAsia="Times New Roman" w:hAnsi="Menlo" w:cs="Menlo"/>
+          <w:color w:val="CCCCCC"/>
+          <w:kern w:val="0"/>
+          <w:sz w:val="18"/>
+          <w:szCs w:val="18"/>
+          <w14:ligatures w14:val="none"/>
+        </w:rPr>
+      </w:pPr>
+      <w:r>
+        <w:rPr>
+          <w:rFonts w:ascii="Menlo" w:eastAsia="Times New Roman" w:hAnsi="Menlo" w:cs="Menlo"/>
+          <w:color w:val="CCCCCC"/>
+          <w:kern w:val="0"/>
+          <w:sz w:val="18"/>
+          <w:szCs w:val="18"/>
+          <w14:ligatures w14:val="none"/>
+        </w:rPr>
+        <w:t xml:space="preserve">   </w:t>
+      </w:r>
+      <w:r>
+        <w:rPr>
+          <w:rFonts w:ascii="Menlo" w:eastAsia="Times New Roman" w:hAnsi="Menlo" w:cs="Menlo"/>
+          <w:color w:val="6796E6"/>
+          <w:kern w:val="0"/>
+          <w:sz w:val="18"/>
+          <w:szCs w:val="18"/>
+          <w14:ligatures w14:val="none"/>
+        </w:rPr>
+        <w:t>-</w:t>
+      </w:r>
+      <w:r>
+        <w:rPr>
+          <w:rFonts w:ascii="Menlo" w:eastAsia="Times New Roman" w:hAnsi="Menlo" w:cs="Menlo"/>
+          <w:color w:val="CCCCCC"/>
+          <w:kern w:val="0"/>
+          <w:sz w:val="18"/>
+          <w:szCs w:val="18"/>
+          <w14:ligatures w14:val="none"/>
+        </w:rPr>
+        <w:t xml:space="preserve"> Did not apply SMOTE/</w:t>
+      </w:r>
+      <w:proofErr w:type="spellStart"/>
+      <w:r>
+        <w:rPr>
+          <w:rFonts w:ascii="Menlo" w:eastAsia="Times New Roman" w:hAnsi="Menlo" w:cs="Menlo"/>
+          <w:color w:val="CCCCCC"/>
+          <w:kern w:val="0"/>
+          <w:sz w:val="18"/>
+          <w:szCs w:val="18"/>
+          <w14:ligatures w14:val="none"/>
+        </w:rPr>
+        <w:t>undersampling</w:t>
+      </w:r>
+      <w:proofErr w:type="spellEnd"/>
+      <w:r>
+        <w:rPr>
+          <w:rFonts w:ascii="Menlo" w:eastAsia="Times New Roman" w:hAnsi="Menlo" w:cs="Menlo"/>
+          <w:color w:val="CCCCCC"/>
+          <w:kern w:val="0"/>
+          <w:sz w:val="18"/>
+          <w:szCs w:val="18"/>
+          <w14:ligatures w14:val="none"/>
+        </w:rPr>
+        <w:t xml:space="preserve"> to preserve real-world distribution</w:t>
+      </w:r>
+    </w:p>
+    <w:p>
+      <w:pPr>
+        <w:shd w:val="clear" w:color="auto" w:fill="1F1F1F"/>
+        <w:spacing w:after="0" w:line="270" w:lineRule="atLeast"/>
+        <w:rPr>
+          <w:rFonts w:ascii="Menlo" w:eastAsia="Times New Roman" w:hAnsi="Menlo" w:cs="Menlo"/>
+          <w:color w:val="CCCCCC"/>
+          <w:kern w:val="0"/>
+          <w:sz w:val="18"/>
+          <w:szCs w:val="18"/>
+          <w14:ligatures w14:val="none"/>
+        </w:rPr>
+      </w:pPr>
+    </w:p>
+    <w:p>
+      <w:pPr>
+        <w:shd w:val="clear" w:color="auto" w:fill="1F1F1F"/>
+        <w:spacing w:after="0" w:line="270" w:lineRule="atLeast"/>
+        <w:rPr>
+          <w:rFonts w:ascii="Menlo" w:eastAsia="Times New Roman" w:hAnsi="Menlo" w:cs="Menlo"/>
+          <w:color w:val="CCCCCC"/>
+          <w:kern w:val="0"/>
+          <w:sz w:val="18"/>
+          <w:szCs w:val="18"/>
+          <w14:ligatures w14:val="none"/>
+        </w:rPr>
+      </w:pPr>
+      <w:r>
+        <w:rPr>
+          <w:rFonts w:ascii="Menlo" w:eastAsia="Times New Roman" w:hAnsi="Menlo" w:cs="Menlo"/>
+          <w:b/>
+          <w:bCs/>
+          <w:color w:val="569CD6"/>
+          <w:kern w:val="0"/>
+          <w:sz w:val="18"/>
+          <w:szCs w:val="18"/>
+          <w14:ligatures w14:val="none"/>
+        </w:rPr>
+        <w:t>### Results Validation</w:t>
+      </w:r>
+    </w:p>
+    <w:p>
+      <w:pPr>
+        <w:shd w:val="clear" w:color="auto" w:fill="1F1F1F"/>
+        <w:spacing w:after="0" w:line="270" w:lineRule="atLeast"/>
+        <w:rPr>
+          <w:rFonts w:ascii="Menlo" w:eastAsia="Times New Roman" w:hAnsi="Menlo" w:cs="Menlo"/>
+          <w:color w:val="CCCCCC"/>
+          <w:kern w:val="0"/>
+          <w:sz w:val="18"/>
+          <w:szCs w:val="18"/>
+          <w14:ligatures w14:val="none"/>
+        </w:rPr>
+      </w:pPr>
+    </w:p>
+    <w:p>
+      <w:pPr>
+        <w:shd w:val="clear" w:color="auto" w:fill="1F1F1F"/>
+        <w:spacing w:after="0" w:line="270" w:lineRule="atLeast"/>
+        <w:rPr>
+          <w:rFonts w:ascii="Menlo" w:eastAsia="Times New Roman" w:hAnsi="Menlo" w:cs="Menlo"/>
+          <w:color w:val="CCCCCC"/>
+          <w:kern w:val="0"/>
+          <w:sz w:val="18"/>
+          <w:szCs w:val="18"/>
+          <w14:ligatures w14:val="none"/>
+        </w:rPr>
+      </w:pPr>
+      <w:r>
+        <w:rPr>
+          <w:rFonts w:ascii="Menlo" w:eastAsia="Times New Roman" w:hAnsi="Menlo" w:cs="Menlo"/>
+          <w:color w:val="CCCCCC"/>
+          <w:kern w:val="0"/>
+          <w:sz w:val="18"/>
+          <w:szCs w:val="18"/>
+          <w14:ligatures w14:val="none"/>
+        </w:rPr>
+        <w:t>The significant variation in model performance confirms the dataset's challenge:</w:t>
+      </w:r>
+    </w:p>
+    <w:p>
+      <w:pPr>
+        <w:shd w:val="clear" w:color="auto" w:fill="1F1F1F"/>
+        <w:spacing w:after="0" w:line="270" w:lineRule="atLeast"/>
+        <w:rPr>
+          <w:rFonts w:ascii="Menlo" w:eastAsia="Times New Roman" w:hAnsi="Menlo" w:cs="Menlo"/>
+          <w:color w:val="CCCCCC"/>
+          <w:kern w:val="0"/>
+          <w:sz w:val="18"/>
+          <w:szCs w:val="18"/>
+          <w14:ligatures w14:val="none"/>
+        </w:rPr>
+      </w:pPr>
+    </w:p>
+    <w:p>
+      <w:pPr>
+        <w:shd w:val="clear" w:color="auto" w:fill="1F1F1F"/>
+        <w:spacing w:after="0" w:line="270" w:lineRule="atLeast"/>
+        <w:rPr>
+          <w:rFonts w:ascii="Menlo" w:eastAsia="Times New Roman" w:hAnsi="Menlo" w:cs="Menlo"/>
+          <w:color w:val="CCCCCC"/>
+          <w:kern w:val="0"/>
+          <w:sz w:val="18"/>
+          <w:szCs w:val="18"/>
+          <w14:ligatures w14:val="none"/>
+        </w:rPr>
+      </w:pPr>
+      <w:r>
+        <w:rPr>
+          <w:rFonts w:ascii="Menlo" w:eastAsia="Times New Roman" w:hAnsi="Menlo" w:cs="Menlo"/>
+          <w:color w:val="6796E6"/>
+          <w:kern w:val="0"/>
+          <w:sz w:val="18"/>
+          <w:szCs w:val="18"/>
+          <w14:ligatures w14:val="none"/>
+        </w:rPr>
+        <w:t>-</w:t>
+      </w:r>
+      <w:r>
+        <w:rPr>
+          <w:rFonts w:ascii="Menlo" w:eastAsia="Times New Roman" w:hAnsi="Menlo" w:cs="Menlo"/>
+          <w:color w:val="CCCCCC"/>
+          <w:kern w:val="0"/>
+          <w:sz w:val="18"/>
+          <w:szCs w:val="18"/>
+          <w14:ligatures w14:val="none"/>
+        </w:rPr>
+        <w:t xml:space="preserve"> </w:t>
+      </w:r>
+      <w:r>
+        <w:rPr>
+          <w:rFonts w:ascii="Menlo" w:eastAsia="Times New Roman" w:hAnsi="Menlo" w:cs="Menlo"/>
+          <w:b/>
+          <w:bCs/>
+          <w:color w:val="569CD6"/>
+          <w:kern w:val="0"/>
+          <w:sz w:val="18"/>
+          <w:szCs w:val="18"/>
+          <w14:ligatures w14:val="none"/>
+        </w:rPr>
+        <w:t xml:space="preserve">**Poor </w:t>
+      </w:r>
+      <w:proofErr w:type="gramStart"/>
+      <w:r>
+        <w:rPr>
+          <w:rFonts w:ascii="Menlo" w:eastAsia="Times New Roman" w:hAnsi="Menlo" w:cs="Menlo"/>
+          <w:b/>
+          <w:bCs/>
+          <w:color w:val="569CD6"/>
+          <w:kern w:val="0"/>
+          <w:sz w:val="18"/>
+          <w:szCs w:val="18"/>
+          <w14:ligatures w14:val="none"/>
+        </w:rPr>
+        <w:t>performers:*</w:t>
+      </w:r>
+      <w:proofErr w:type="gramEnd"/>
+      <w:r>
+        <w:rPr>
+          <w:rFonts w:ascii="Menlo" w:eastAsia="Times New Roman" w:hAnsi="Menlo" w:cs="Menlo"/>
+          <w:b/>
+          <w:bCs/>
+          <w:color w:val="569CD6"/>
+          <w:kern w:val="0"/>
+          <w:sz w:val="18"/>
+          <w:szCs w:val="18"/>
+          <w14:ligatures w14:val="none"/>
+        </w:rPr>
+        <w:t>*</w:t>
+      </w:r>
+      <w:r>
+        <w:rPr>
+          <w:rFonts w:ascii="Menlo" w:eastAsia="Times New Roman" w:hAnsi="Menlo" w:cs="Menlo"/>
+          <w:color w:val="CCCCCC"/>
+          <w:kern w:val="0"/>
+          <w:sz w:val="18"/>
+          <w:szCs w:val="18"/>
+          <w14:ligatures w14:val="none"/>
+        </w:rPr>
+        <w:t xml:space="preserve"> Logistic Regression (F1=0.15), Naive Bayes (F1=0.17)</w:t>
+      </w:r>
+    </w:p>
+    <w:p>
+      <w:pPr>
+        <w:shd w:val="clear" w:color="auto" w:fill="1F1F1F"/>
+        <w:spacing w:after="0" w:line="270" w:lineRule="atLeast"/>
+        <w:rPr>
+          <w:rFonts w:ascii="Menlo" w:eastAsia="Times New Roman" w:hAnsi="Menlo" w:cs="Menlo"/>
+          <w:color w:val="CCCCCC"/>
+          <w:kern w:val="0"/>
+          <w:sz w:val="18"/>
+          <w:szCs w:val="18"/>
+          <w14:ligatures w14:val="none"/>
+        </w:rPr>
+      </w:pPr>
+      <w:r>
+        <w:rPr>
+          <w:rFonts w:ascii="Menlo" w:eastAsia="Times New Roman" w:hAnsi="Menlo" w:cs="Menlo"/>
+          <w:color w:val="6796E6"/>
+          <w:kern w:val="0"/>
+          <w:sz w:val="18"/>
+          <w:szCs w:val="18"/>
+          <w14:ligatures w14:val="none"/>
+        </w:rPr>
+        <w:t>-</w:t>
+      </w:r>
+      <w:r>
+        <w:rPr>
+          <w:rFonts w:ascii="Menlo" w:eastAsia="Times New Roman" w:hAnsi="Menlo" w:cs="Menlo"/>
+          <w:color w:val="CCCCCC"/>
+          <w:kern w:val="0"/>
+          <w:sz w:val="18"/>
+          <w:szCs w:val="18"/>
+          <w14:ligatures w14:val="none"/>
+        </w:rPr>
+        <w:t xml:space="preserve"> </w:t>
+      </w:r>
+      <w:r>
+        <w:rPr>
+          <w:rFonts w:ascii="Menlo" w:eastAsia="Times New Roman" w:hAnsi="Menlo" w:cs="Menlo"/>
+          <w:b/>
+          <w:bCs/>
+          <w:color w:val="569CD6"/>
+          <w:kern w:val="0"/>
+          <w:sz w:val="18"/>
+          <w:szCs w:val="18"/>
+          <w14:ligatures w14:val="none"/>
+        </w:rPr>
+        <w:t xml:space="preserve">**Good </w:t>
+      </w:r>
+      <w:proofErr w:type="gramStart"/>
+      <w:r>
+        <w:rPr>
+          <w:rFonts w:ascii="Menlo" w:eastAsia="Times New Roman" w:hAnsi="Menlo" w:cs="Menlo"/>
+          <w:b/>
+          <w:bCs/>
+          <w:color w:val="569CD6"/>
+          <w:kern w:val="0"/>
+          <w:sz w:val="18"/>
+          <w:szCs w:val="18"/>
+          <w14:ligatures w14:val="none"/>
+        </w:rPr>
+        <w:t>performers:*</w:t>
+      </w:r>
+      <w:proofErr w:type="gramEnd"/>
+      <w:r>
+        <w:rPr>
+          <w:rFonts w:ascii="Menlo" w:eastAsia="Times New Roman" w:hAnsi="Menlo" w:cs="Menlo"/>
+          <w:b/>
+          <w:bCs/>
+          <w:color w:val="569CD6"/>
+          <w:kern w:val="0"/>
+          <w:sz w:val="18"/>
+          <w:szCs w:val="18"/>
+          <w14:ligatures w14:val="none"/>
+        </w:rPr>
+        <w:t>*</w:t>
+      </w:r>
+      <w:r>
+        <w:rPr>
+          <w:rFonts w:ascii="Menlo" w:eastAsia="Times New Roman" w:hAnsi="Menlo" w:cs="Menlo"/>
+          <w:color w:val="CCCCCC"/>
+          <w:kern w:val="0"/>
+          <w:sz w:val="18"/>
+          <w:szCs w:val="18"/>
+          <w14:ligatures w14:val="none"/>
+        </w:rPr>
+        <w:t xml:space="preserve"> </w:t>
+      </w:r>
+      <w:proofErr w:type="spellStart"/>
+      <w:r>
+        <w:rPr>
+          <w:rFonts w:ascii="Menlo" w:eastAsia="Times New Roman" w:hAnsi="Menlo" w:cs="Menlo"/>
+          <w:color w:val="CCCCCC"/>
+          <w:kern w:val="0"/>
+          <w:sz w:val="18"/>
+          <w:szCs w:val="18"/>
+          <w14:ligatures w14:val="none"/>
+        </w:rPr>
+        <w:t>kNN</w:t>
+      </w:r>
+      <w:proofErr w:type="spellEnd"/>
+      <w:r>
+        <w:rPr>
+          <w:rFonts w:ascii="Menlo" w:eastAsia="Times New Roman" w:hAnsi="Menlo" w:cs="Menlo"/>
+          <w:color w:val="CCCCCC"/>
+          <w:kern w:val="0"/>
+          <w:sz w:val="18"/>
+          <w:szCs w:val="18"/>
+          <w14:ligatures w14:val="none"/>
+        </w:rPr>
+        <w:t xml:space="preserve"> (F1=0.83), Random Forest (F1=0.84)</w:t>
+      </w:r>
+    </w:p>
+    <w:p>
+      <w:pPr>
+        <w:shd w:val="clear" w:color="auto" w:fill="1F1F1F"/>
+        <w:spacing w:after="0" w:line="270" w:lineRule="atLeast"/>
+        <w:rPr>
+          <w:rFonts w:ascii="Menlo" w:eastAsia="Times New Roman" w:hAnsi="Menlo" w:cs="Menlo"/>
+          <w:color w:val="CCCCCC"/>
+          <w:kern w:val="0"/>
+          <w:sz w:val="18"/>
+          <w:szCs w:val="18"/>
+          <w14:ligatures w14:val="none"/>
+        </w:rPr>
+      </w:pPr>
+      <w:r>
+        <w:rPr>
+          <w:rFonts w:ascii="Menlo" w:eastAsia="Times New Roman" w:hAnsi="Menlo" w:cs="Menlo"/>
+          <w:color w:val="6796E6"/>
+          <w:kern w:val="0"/>
+          <w:sz w:val="18"/>
+          <w:szCs w:val="18"/>
+          <w14:ligatures w14:val="none"/>
+        </w:rPr>
+        <w:t>-</w:t>
+      </w:r>
+      <w:r>
+        <w:rPr>
+          <w:rFonts w:ascii="Menlo" w:eastAsia="Times New Roman" w:hAnsi="Menlo" w:cs="Menlo"/>
+          <w:color w:val="CCCCCC"/>
+          <w:kern w:val="0"/>
+          <w:sz w:val="18"/>
+          <w:szCs w:val="18"/>
+          <w14:ligatures w14:val="none"/>
+        </w:rPr>
+        <w:t xml:space="preserve"> </w:t>
+      </w:r>
+      <w:r>
+        <w:rPr>
+          <w:rFonts w:ascii="Menlo" w:eastAsia="Times New Roman" w:hAnsi="Menlo" w:cs="Menlo"/>
+          <w:b/>
+          <w:bCs/>
+          <w:color w:val="569CD6"/>
+          <w:kern w:val="0"/>
+          <w:sz w:val="18"/>
+          <w:szCs w:val="18"/>
+          <w14:ligatures w14:val="none"/>
+        </w:rPr>
+        <w:t xml:space="preserve">**Excellent </w:t>
+      </w:r>
+      <w:proofErr w:type="gramStart"/>
+      <w:r>
+        <w:rPr>
+          <w:rFonts w:ascii="Menlo" w:eastAsia="Times New Roman" w:hAnsi="Menlo" w:cs="Menlo"/>
+          <w:b/>
+          <w:bCs/>
+          <w:color w:val="569CD6"/>
+          <w:kern w:val="0"/>
+          <w:sz w:val="18"/>
+          <w:szCs w:val="18"/>
+          <w14:ligatures w14:val="none"/>
+        </w:rPr>
+        <w:t>performer:*</w:t>
+      </w:r>
+      <w:proofErr w:type="gramEnd"/>
+      <w:r>
+        <w:rPr>
+          <w:rFonts w:ascii="Menlo" w:eastAsia="Times New Roman" w:hAnsi="Menlo" w:cs="Menlo"/>
+          <w:b/>
+          <w:bCs/>
+          <w:color w:val="569CD6"/>
+          <w:kern w:val="0"/>
+          <w:sz w:val="18"/>
+          <w:szCs w:val="18"/>
+          <w14:ligatures w14:val="none"/>
+        </w:rPr>
+        <w:t>*</w:t>
+      </w:r>
+      <w:r>
+        <w:rPr>
+          <w:rFonts w:ascii="Menlo" w:eastAsia="Times New Roman" w:hAnsi="Menlo" w:cs="Menlo"/>
+          <w:color w:val="CCCCCC"/>
+          <w:kern w:val="0"/>
+          <w:sz w:val="18"/>
+          <w:szCs w:val="18"/>
+          <w14:ligatures w14:val="none"/>
+        </w:rPr>
+        <w:t xml:space="preserve"> </w:t>
+      </w:r>
+      <w:proofErr w:type="spellStart"/>
+      <w:r>
+        <w:rPr>
+          <w:rFonts w:ascii="Menlo" w:eastAsia="Times New Roman" w:hAnsi="Menlo" w:cs="Menlo"/>
+          <w:color w:val="CCCCCC"/>
+          <w:kern w:val="0"/>
+          <w:sz w:val="18"/>
+          <w:szCs w:val="18"/>
+          <w14:ligatures w14:val="none"/>
+        </w:rPr>
+        <w:t>XGBoost</w:t>
+      </w:r>
+      <w:proofErr w:type="spellEnd"/>
+      <w:r>
+        <w:rPr>
+          <w:rFonts w:ascii="Menlo" w:eastAsia="Times New Roman" w:hAnsi="Menlo" w:cs="Menlo"/>
+          <w:color w:val="CCCCCC"/>
+          <w:kern w:val="0"/>
+          <w:sz w:val="18"/>
+          <w:szCs w:val="18"/>
+          <w14:ligatures w14:val="none"/>
+        </w:rPr>
+        <w:t xml:space="preserve"> (F1=0.91)</w:t>
+      </w:r>
+    </w:p>
+    <w:p>
+      <w:pPr>
+        <w:shd w:val="clear" w:color="auto" w:fill="1F1F1F"/>
+        <w:spacing w:after="0" w:line="270" w:lineRule="atLeast"/>
+        <w:rPr>
+          <w:rFonts w:ascii="Menlo" w:eastAsia="Times New Roman" w:hAnsi="Menlo" w:cs="Menlo"/>
+          <w:color w:val="CCCCCC"/>
+          <w:kern w:val="0"/>
+          <w:sz w:val="18"/>
+          <w:szCs w:val="18"/>
+          <w14:ligatures w14:val="none"/>
+        </w:rPr>
+      </w:pPr>
+    </w:p>
+    <w:p>
+      <w:pPr>
+        <w:shd w:val="clear" w:color="auto" w:fill="1F1F1F"/>
+        <w:spacing w:after="0" w:line="270" w:lineRule="atLeast"/>
+        <w:rPr>
+          <w:rFonts w:ascii="Menlo" w:eastAsia="Times New Roman" w:hAnsi="Menlo" w:cs="Menlo"/>
+          <w:color w:val="CCCCCC"/>
+          <w:kern w:val="0"/>
+          <w:sz w:val="18"/>
+          <w:szCs w:val="18"/>
+          <w14:ligatures w14:val="none"/>
+        </w:rPr>
+      </w:pPr>
+      <w:r>
+        <w:rPr>
+          <w:rFonts w:ascii="Menlo" w:eastAsia="Times New Roman" w:hAnsi="Menlo" w:cs="Menlo"/>
+          <w:color w:val="CCCCCC"/>
+          <w:kern w:val="0"/>
+          <w:sz w:val="18"/>
+          <w:szCs w:val="18"/>
+          <w14:ligatures w14:val="none"/>
+        </w:rPr>
+        <w:lastRenderedPageBreak/>
+        <w:t>This range demonstrates that model selection and tuning matter significantly for imbalanced problems.</w:t>
+      </w:r>
+    </w:p>
+    <w:p>
+      <w:pPr>
+        <w:shd w:val="clear" w:color="auto" w:fill="1F1F1F"/>
+        <w:spacing w:after="0" w:line="270" w:lineRule="atLeast"/>
+        <w:rPr>
+          <w:rFonts w:ascii="Menlo" w:eastAsia="Times New Roman" w:hAnsi="Menlo" w:cs="Menlo"/>
+          <w:color w:val="CCCCCC"/>
+          <w:kern w:val="0"/>
+          <w:sz w:val="18"/>
+          <w:szCs w:val="18"/>
+          <w14:ligatures w14:val="none"/>
+        </w:rPr>
+      </w:pPr>
+    </w:p>
+    <w:p>
+      <w:pPr>
+        <w:shd w:val="clear" w:color="auto" w:fill="1F1F1F"/>
+        <w:spacing w:after="0" w:line="270" w:lineRule="atLeast"/>
+        <w:rPr>
+          <w:rFonts w:ascii="Menlo" w:eastAsia="Times New Roman" w:hAnsi="Menlo" w:cs="Menlo"/>
+          <w:color w:val="CCCCCC"/>
+          <w:kern w:val="0"/>
+          <w:sz w:val="18"/>
+          <w:szCs w:val="18"/>
+          <w14:ligatures w14:val="none"/>
+        </w:rPr>
+      </w:pPr>
+      <w:r>
+        <w:rPr>
+          <w:rFonts w:ascii="Menlo" w:eastAsia="Times New Roman" w:hAnsi="Menlo" w:cs="Menlo"/>
+          <w:b/>
+          <w:bCs/>
+          <w:color w:val="569CD6"/>
+          <w:kern w:val="0"/>
+          <w:sz w:val="18"/>
+          <w:szCs w:val="18"/>
+          <w14:ligatures w14:val="none"/>
+        </w:rPr>
+        <w:t>### Dataset description</w:t>
+      </w:r>
+    </w:p>
+    <w:p>
+      <w:pPr>
+        <w:shd w:val="clear" w:color="auto" w:fill="1F1F1F"/>
+        <w:spacing w:after="0" w:line="270" w:lineRule="atLeast"/>
+        <w:rPr>
+          <w:rFonts w:ascii="Menlo" w:eastAsia="Times New Roman" w:hAnsi="Menlo" w:cs="Menlo"/>
+          <w:color w:val="CCCCCC"/>
+          <w:kern w:val="0"/>
+          <w:sz w:val="18"/>
+          <w:szCs w:val="18"/>
+          <w14:ligatures w14:val="none"/>
+        </w:rPr>
+      </w:pPr>
+    </w:p>
+    <w:p>
+      <w:pPr>
+        <w:shd w:val="clear" w:color="auto" w:fill="1F1F1F"/>
+        <w:spacing w:after="0" w:line="270" w:lineRule="atLeast"/>
+        <w:rPr>
+          <w:rFonts w:ascii="Menlo" w:eastAsia="Times New Roman" w:hAnsi="Menlo" w:cs="Menlo"/>
+          <w:color w:val="CCCCCC"/>
+          <w:kern w:val="0"/>
+          <w:sz w:val="18"/>
+          <w:szCs w:val="18"/>
+          <w14:ligatures w14:val="none"/>
+        </w:rPr>
+      </w:pPr>
+      <w:r>
+        <w:rPr>
+          <w:rFonts w:ascii="Menlo" w:eastAsia="Times New Roman" w:hAnsi="Menlo" w:cs="Menlo"/>
+          <w:color w:val="6796E6"/>
+          <w:kern w:val="0"/>
+          <w:sz w:val="18"/>
+          <w:szCs w:val="18"/>
+          <w14:ligatures w14:val="none"/>
+        </w:rPr>
+        <w:t>-</w:t>
+      </w:r>
+      <w:r>
+        <w:rPr>
+          <w:rFonts w:ascii="Menlo" w:eastAsia="Times New Roman" w:hAnsi="Menlo" w:cs="Menlo"/>
+          <w:color w:val="CCCCCC"/>
+          <w:kern w:val="0"/>
+          <w:sz w:val="18"/>
+          <w:szCs w:val="18"/>
+          <w14:ligatures w14:val="none"/>
+        </w:rPr>
+        <w:t xml:space="preserve"> Data </w:t>
+      </w:r>
+      <w:proofErr w:type="gramStart"/>
+      <w:r>
+        <w:rPr>
+          <w:rFonts w:ascii="Menlo" w:eastAsia="Times New Roman" w:hAnsi="Menlo" w:cs="Menlo"/>
+          <w:color w:val="CCCCCC"/>
+          <w:kern w:val="0"/>
+          <w:sz w:val="18"/>
+          <w:szCs w:val="18"/>
+          <w14:ligatures w14:val="none"/>
+        </w:rPr>
+        <w:t>Source :</w:t>
+      </w:r>
+      <w:proofErr w:type="gramEnd"/>
+      <w:r>
+        <w:rPr>
+          <w:rFonts w:ascii="Menlo" w:eastAsia="Times New Roman" w:hAnsi="Menlo" w:cs="Menlo"/>
+          <w:color w:val="CCCCCC"/>
+          <w:kern w:val="0"/>
+          <w:sz w:val="18"/>
+          <w:szCs w:val="18"/>
+          <w14:ligatures w14:val="none"/>
+        </w:rPr>
+        <w:t>- Kaggle</w:t>
+      </w:r>
+    </w:p>
+    <w:p>
+      <w:pPr>
+        <w:shd w:val="clear" w:color="auto" w:fill="1F1F1F"/>
+        <w:spacing w:after="0" w:line="270" w:lineRule="atLeast"/>
+        <w:rPr>
+          <w:rFonts w:ascii="Menlo" w:eastAsia="Times New Roman" w:hAnsi="Menlo" w:cs="Menlo"/>
+          <w:color w:val="CCCCCC"/>
+          <w:kern w:val="0"/>
+          <w:sz w:val="18"/>
+          <w:szCs w:val="18"/>
+          <w14:ligatures w14:val="none"/>
+        </w:rPr>
+      </w:pPr>
+      <w:r>
+        <w:rPr>
+          <w:rFonts w:ascii="Menlo" w:eastAsia="Times New Roman" w:hAnsi="Menlo" w:cs="Menlo"/>
+          <w:color w:val="6796E6"/>
+          <w:kern w:val="0"/>
+          <w:sz w:val="18"/>
+          <w:szCs w:val="18"/>
+          <w14:ligatures w14:val="none"/>
+        </w:rPr>
+        <w:t>-</w:t>
+      </w:r>
+      <w:r>
+        <w:rPr>
+          <w:rFonts w:ascii="Menlo" w:eastAsia="Times New Roman" w:hAnsi="Menlo" w:cs="Menlo"/>
+          <w:color w:val="CCCCCC"/>
+          <w:kern w:val="0"/>
+          <w:sz w:val="18"/>
+          <w:szCs w:val="18"/>
+          <w14:ligatures w14:val="none"/>
+        </w:rPr>
+        <w:t xml:space="preserve"> Dataset Name: Credit Card Fraud Detection</w:t>
+      </w:r>
+    </w:p>
+    <w:p>
+      <w:pPr>
+        <w:shd w:val="clear" w:color="auto" w:fill="1F1F1F"/>
+        <w:spacing w:after="0" w:line="270" w:lineRule="atLeast"/>
+        <w:rPr>
+          <w:rFonts w:ascii="Menlo" w:eastAsia="Times New Roman" w:hAnsi="Menlo" w:cs="Menlo"/>
+          <w:color w:val="CCCCCC"/>
+          <w:kern w:val="0"/>
+          <w:sz w:val="18"/>
+          <w:szCs w:val="18"/>
+          <w14:ligatures w14:val="none"/>
+        </w:rPr>
+      </w:pPr>
+      <w:r>
+        <w:rPr>
+          <w:rFonts w:ascii="Menlo" w:eastAsia="Times New Roman" w:hAnsi="Menlo" w:cs="Menlo"/>
+          <w:color w:val="6796E6"/>
+          <w:kern w:val="0"/>
+          <w:sz w:val="18"/>
+          <w:szCs w:val="18"/>
+          <w14:ligatures w14:val="none"/>
+        </w:rPr>
+        <w:t>-</w:t>
+      </w:r>
+      <w:r>
+        <w:rPr>
+          <w:rFonts w:ascii="Menlo" w:eastAsia="Times New Roman" w:hAnsi="Menlo" w:cs="Menlo"/>
+          <w:color w:val="CCCCCC"/>
+          <w:kern w:val="0"/>
+          <w:sz w:val="18"/>
+          <w:szCs w:val="18"/>
+          <w14:ligatures w14:val="none"/>
+        </w:rPr>
+        <w:t xml:space="preserve"> Direct Link: https://www.kaggle.com/datasets/mlg-ulb/creditcardfraud</w:t>
+      </w:r>
+    </w:p>
+    <w:p>
+      <w:pPr>
+        <w:shd w:val="clear" w:color="auto" w:fill="1F1F1F"/>
+        <w:spacing w:after="0" w:line="270" w:lineRule="atLeast"/>
+        <w:rPr>
+          <w:rFonts w:ascii="Menlo" w:eastAsia="Times New Roman" w:hAnsi="Menlo" w:cs="Menlo"/>
+          <w:color w:val="CCCCCC"/>
+          <w:kern w:val="0"/>
+          <w:sz w:val="18"/>
+          <w:szCs w:val="18"/>
+          <w14:ligatures w14:val="none"/>
+        </w:rPr>
+      </w:pPr>
+      <w:r>
+        <w:rPr>
+          <w:rFonts w:ascii="Menlo" w:eastAsia="Times New Roman" w:hAnsi="Menlo" w:cs="Menlo"/>
+          <w:color w:val="6796E6"/>
+          <w:kern w:val="0"/>
+          <w:sz w:val="18"/>
+          <w:szCs w:val="18"/>
+          <w14:ligatures w14:val="none"/>
+        </w:rPr>
+        <w:t>-</w:t>
+      </w:r>
+      <w:r>
+        <w:rPr>
+          <w:rFonts w:ascii="Menlo" w:eastAsia="Times New Roman" w:hAnsi="Menlo" w:cs="Menlo"/>
+          <w:color w:val="CCCCCC"/>
+          <w:kern w:val="0"/>
+          <w:sz w:val="18"/>
+          <w:szCs w:val="18"/>
+          <w14:ligatures w14:val="none"/>
+        </w:rPr>
+        <w:t xml:space="preserve"> No. of </w:t>
+      </w:r>
+      <w:proofErr w:type="gramStart"/>
+      <w:r>
+        <w:rPr>
+          <w:rFonts w:ascii="Menlo" w:eastAsia="Times New Roman" w:hAnsi="Menlo" w:cs="Menlo"/>
+          <w:color w:val="CCCCCC"/>
+          <w:kern w:val="0"/>
+          <w:sz w:val="18"/>
+          <w:szCs w:val="18"/>
+          <w14:ligatures w14:val="none"/>
+        </w:rPr>
+        <w:t>Features :</w:t>
+      </w:r>
+      <w:proofErr w:type="gramEnd"/>
+      <w:r>
+        <w:rPr>
+          <w:rFonts w:ascii="Menlo" w:eastAsia="Times New Roman" w:hAnsi="Menlo" w:cs="Menlo"/>
+          <w:color w:val="CCCCCC"/>
+          <w:kern w:val="0"/>
+          <w:sz w:val="18"/>
+          <w:szCs w:val="18"/>
+          <w14:ligatures w14:val="none"/>
+        </w:rPr>
+        <w:t>- 30 Features</w:t>
+      </w:r>
+    </w:p>
+    <w:p>
+      <w:pPr>
+        <w:shd w:val="clear" w:color="auto" w:fill="1F1F1F"/>
+        <w:spacing w:after="0" w:line="270" w:lineRule="atLeast"/>
+        <w:rPr>
+          <w:rFonts w:ascii="Menlo" w:eastAsia="Times New Roman" w:hAnsi="Menlo" w:cs="Menlo"/>
+          <w:color w:val="CCCCCC"/>
+          <w:kern w:val="0"/>
+          <w:sz w:val="18"/>
+          <w:szCs w:val="18"/>
+          <w14:ligatures w14:val="none"/>
+        </w:rPr>
+      </w:pPr>
+      <w:r>
+        <w:rPr>
+          <w:rFonts w:ascii="Menlo" w:eastAsia="Times New Roman" w:hAnsi="Menlo" w:cs="Menlo"/>
+          <w:color w:val="6796E6"/>
+          <w:kern w:val="0"/>
+          <w:sz w:val="18"/>
+          <w:szCs w:val="18"/>
+          <w14:ligatures w14:val="none"/>
+        </w:rPr>
+        <w:t>-</w:t>
+      </w:r>
+      <w:r>
+        <w:rPr>
+          <w:rFonts w:ascii="Menlo" w:eastAsia="Times New Roman" w:hAnsi="Menlo" w:cs="Menlo"/>
+          <w:color w:val="CCCCCC"/>
+          <w:kern w:val="0"/>
+          <w:sz w:val="18"/>
+          <w:szCs w:val="18"/>
+          <w14:ligatures w14:val="none"/>
+        </w:rPr>
+        <w:t xml:space="preserve"> No. of </w:t>
+      </w:r>
+      <w:proofErr w:type="gramStart"/>
+      <w:r>
+        <w:rPr>
+          <w:rFonts w:ascii="Menlo" w:eastAsia="Times New Roman" w:hAnsi="Menlo" w:cs="Menlo"/>
+          <w:color w:val="CCCCCC"/>
+          <w:kern w:val="0"/>
+          <w:sz w:val="18"/>
+          <w:szCs w:val="18"/>
+          <w14:ligatures w14:val="none"/>
+        </w:rPr>
+        <w:t>records :</w:t>
+      </w:r>
+      <w:proofErr w:type="gramEnd"/>
+      <w:r>
+        <w:rPr>
+          <w:rFonts w:ascii="Menlo" w:eastAsia="Times New Roman" w:hAnsi="Menlo" w:cs="Menlo"/>
+          <w:color w:val="CCCCCC"/>
+          <w:kern w:val="0"/>
+          <w:sz w:val="18"/>
+          <w:szCs w:val="18"/>
+          <w14:ligatures w14:val="none"/>
+        </w:rPr>
+        <w:t>- 100000 (Truncated)</w:t>
+      </w:r>
+    </w:p>
+    <w:p>
+      <w:pPr>
+        <w:shd w:val="clear" w:color="auto" w:fill="1F1F1F"/>
+        <w:spacing w:after="0" w:line="270" w:lineRule="atLeast"/>
+        <w:rPr>
+          <w:rFonts w:ascii="Menlo" w:eastAsia="Times New Roman" w:hAnsi="Menlo" w:cs="Menlo"/>
+          <w:color w:val="CCCCCC"/>
+          <w:kern w:val="0"/>
+          <w:sz w:val="18"/>
+          <w:szCs w:val="18"/>
+          <w14:ligatures w14:val="none"/>
+        </w:rPr>
+      </w:pPr>
+      <w:r>
+        <w:rPr>
+          <w:rFonts w:ascii="Menlo" w:eastAsia="Times New Roman" w:hAnsi="Menlo" w:cs="Menlo"/>
+          <w:color w:val="6796E6"/>
+          <w:kern w:val="0"/>
+          <w:sz w:val="18"/>
+          <w:szCs w:val="18"/>
+          <w14:ligatures w14:val="none"/>
+        </w:rPr>
+        <w:t>-</w:t>
+      </w:r>
+      <w:r>
+        <w:rPr>
+          <w:rFonts w:ascii="Menlo" w:eastAsia="Times New Roman" w:hAnsi="Menlo" w:cs="Menlo"/>
+          <w:color w:val="CCCCCC"/>
+          <w:kern w:val="0"/>
+          <w:sz w:val="18"/>
+          <w:szCs w:val="18"/>
+          <w14:ligatures w14:val="none"/>
+        </w:rPr>
+        <w:t xml:space="preserve"> Total Features: 30 features + 1 </w:t>
+      </w:r>
+      <w:proofErr w:type="gramStart"/>
+      <w:r>
+        <w:rPr>
+          <w:rFonts w:ascii="Menlo" w:eastAsia="Times New Roman" w:hAnsi="Menlo" w:cs="Menlo"/>
+          <w:color w:val="CCCCCC"/>
+          <w:kern w:val="0"/>
+          <w:sz w:val="18"/>
+          <w:szCs w:val="18"/>
+          <w14:ligatures w14:val="none"/>
+        </w:rPr>
+        <w:t>target</w:t>
+      </w:r>
+      <w:proofErr w:type="gramEnd"/>
+    </w:p>
+    <w:p>
+      <w:pPr>
+        <w:shd w:val="clear" w:color="auto" w:fill="1F1F1F"/>
+        <w:spacing w:after="0" w:line="270" w:lineRule="atLeast"/>
+        <w:rPr>
+          <w:rFonts w:ascii="Menlo" w:eastAsia="Times New Roman" w:hAnsi="Menlo" w:cs="Menlo"/>
+          <w:color w:val="CCCCCC"/>
+          <w:kern w:val="0"/>
+          <w:sz w:val="18"/>
+          <w:szCs w:val="18"/>
+          <w14:ligatures w14:val="none"/>
+        </w:rPr>
+      </w:pPr>
+      <w:r>
+        <w:rPr>
+          <w:rFonts w:ascii="Menlo" w:eastAsia="Times New Roman" w:hAnsi="Menlo" w:cs="Menlo"/>
+          <w:color w:val="CCCCCC"/>
+          <w:kern w:val="0"/>
+          <w:sz w:val="18"/>
+          <w:szCs w:val="18"/>
+          <w14:ligatures w14:val="none"/>
+        </w:rPr>
+        <w:t xml:space="preserve">  </w:t>
+      </w:r>
+      <w:r>
+        <w:rPr>
+          <w:rFonts w:ascii="Menlo" w:eastAsia="Times New Roman" w:hAnsi="Menlo" w:cs="Menlo"/>
+          <w:color w:val="6796E6"/>
+          <w:kern w:val="0"/>
+          <w:sz w:val="18"/>
+          <w:szCs w:val="18"/>
+          <w14:ligatures w14:val="none"/>
+        </w:rPr>
+        <w:t>1.</w:t>
+      </w:r>
+      <w:r>
+        <w:rPr>
+          <w:rFonts w:ascii="Menlo" w:eastAsia="Times New Roman" w:hAnsi="Menlo" w:cs="Menlo"/>
+          <w:color w:val="CCCCCC"/>
+          <w:kern w:val="0"/>
+          <w:sz w:val="18"/>
+          <w:szCs w:val="18"/>
+          <w14:ligatures w14:val="none"/>
+        </w:rPr>
+        <w:t xml:space="preserve"> 28 PCA features: V1, V2, V3, ..., V28 (anonymized for privacy)</w:t>
+      </w:r>
+    </w:p>
+    <w:p>
+      <w:pPr>
+        <w:shd w:val="clear" w:color="auto" w:fill="1F1F1F"/>
+        <w:spacing w:after="0" w:line="270" w:lineRule="atLeast"/>
+        <w:rPr>
+          <w:rFonts w:ascii="Menlo" w:eastAsia="Times New Roman" w:hAnsi="Menlo" w:cs="Menlo"/>
+          <w:color w:val="CCCCCC"/>
+          <w:kern w:val="0"/>
+          <w:sz w:val="18"/>
+          <w:szCs w:val="18"/>
+          <w14:ligatures w14:val="none"/>
+        </w:rPr>
+      </w:pPr>
+      <w:r>
+        <w:rPr>
+          <w:rFonts w:ascii="Menlo" w:eastAsia="Times New Roman" w:hAnsi="Menlo" w:cs="Menlo"/>
+          <w:color w:val="CCCCCC"/>
+          <w:kern w:val="0"/>
+          <w:sz w:val="18"/>
+          <w:szCs w:val="18"/>
+          <w14:ligatures w14:val="none"/>
+        </w:rPr>
+        <w:t xml:space="preserve">  </w:t>
+      </w:r>
+      <w:r>
+        <w:rPr>
+          <w:rFonts w:ascii="Menlo" w:eastAsia="Times New Roman" w:hAnsi="Menlo" w:cs="Menlo"/>
+          <w:color w:val="6796E6"/>
+          <w:kern w:val="0"/>
+          <w:sz w:val="18"/>
+          <w:szCs w:val="18"/>
+          <w14:ligatures w14:val="none"/>
+        </w:rPr>
+        <w:t>2.</w:t>
+      </w:r>
+      <w:r>
+        <w:rPr>
+          <w:rFonts w:ascii="Menlo" w:eastAsia="Times New Roman" w:hAnsi="Menlo" w:cs="Menlo"/>
+          <w:color w:val="CCCCCC"/>
+          <w:kern w:val="0"/>
+          <w:sz w:val="18"/>
+          <w:szCs w:val="18"/>
+          <w14:ligatures w14:val="none"/>
+        </w:rPr>
+        <w:t xml:space="preserve"> Time: Seconds elapsed between transaction and first transaction</w:t>
+      </w:r>
+    </w:p>
+    <w:p>
+      <w:pPr>
+        <w:shd w:val="clear" w:color="auto" w:fill="1F1F1F"/>
+        <w:spacing w:after="0" w:line="270" w:lineRule="atLeast"/>
+        <w:rPr>
+          <w:rFonts w:ascii="Menlo" w:eastAsia="Times New Roman" w:hAnsi="Menlo" w:cs="Menlo"/>
+          <w:color w:val="CCCCCC"/>
+          <w:kern w:val="0"/>
+          <w:sz w:val="18"/>
+          <w:szCs w:val="18"/>
+          <w14:ligatures w14:val="none"/>
+        </w:rPr>
+      </w:pPr>
+      <w:r>
+        <w:rPr>
+          <w:rFonts w:ascii="Menlo" w:eastAsia="Times New Roman" w:hAnsi="Menlo" w:cs="Menlo"/>
+          <w:color w:val="CCCCCC"/>
+          <w:kern w:val="0"/>
+          <w:sz w:val="18"/>
+          <w:szCs w:val="18"/>
+          <w14:ligatures w14:val="none"/>
+        </w:rPr>
+        <w:t xml:space="preserve">  </w:t>
+      </w:r>
+      <w:r>
+        <w:rPr>
+          <w:rFonts w:ascii="Menlo" w:eastAsia="Times New Roman" w:hAnsi="Menlo" w:cs="Menlo"/>
+          <w:color w:val="6796E6"/>
+          <w:kern w:val="0"/>
+          <w:sz w:val="18"/>
+          <w:szCs w:val="18"/>
+          <w14:ligatures w14:val="none"/>
+        </w:rPr>
+        <w:t>3.</w:t>
+      </w:r>
+      <w:r>
+        <w:rPr>
+          <w:rFonts w:ascii="Menlo" w:eastAsia="Times New Roman" w:hAnsi="Menlo" w:cs="Menlo"/>
+          <w:color w:val="CCCCCC"/>
+          <w:kern w:val="0"/>
+          <w:sz w:val="18"/>
+          <w:szCs w:val="18"/>
+          <w14:ligatures w14:val="none"/>
+        </w:rPr>
+        <w:t xml:space="preserve"> Amount: Transaction amount</w:t>
+      </w:r>
+    </w:p>
+    <w:p>
+      <w:pPr>
+        <w:shd w:val="clear" w:color="auto" w:fill="1F1F1F"/>
+        <w:spacing w:after="0" w:line="270" w:lineRule="atLeast"/>
+        <w:rPr>
+          <w:rFonts w:ascii="Menlo" w:eastAsia="Times New Roman" w:hAnsi="Menlo" w:cs="Menlo"/>
+          <w:color w:val="CCCCCC"/>
+          <w:kern w:val="0"/>
+          <w:sz w:val="18"/>
+          <w:szCs w:val="18"/>
+          <w14:ligatures w14:val="none"/>
+        </w:rPr>
+      </w:pPr>
+      <w:r>
+        <w:rPr>
+          <w:rFonts w:ascii="Menlo" w:eastAsia="Times New Roman" w:hAnsi="Menlo" w:cs="Menlo"/>
+          <w:color w:val="CCCCCC"/>
+          <w:kern w:val="0"/>
+          <w:sz w:val="18"/>
+          <w:szCs w:val="18"/>
+          <w14:ligatures w14:val="none"/>
+        </w:rPr>
+        <w:t xml:space="preserve">  </w:t>
+      </w:r>
+      <w:r>
+        <w:rPr>
+          <w:rFonts w:ascii="Menlo" w:eastAsia="Times New Roman" w:hAnsi="Menlo" w:cs="Menlo"/>
+          <w:color w:val="6796E6"/>
+          <w:kern w:val="0"/>
+          <w:sz w:val="18"/>
+          <w:szCs w:val="18"/>
+          <w14:ligatures w14:val="none"/>
+        </w:rPr>
+        <w:t>4.</w:t>
+      </w:r>
+      <w:r>
+        <w:rPr>
+          <w:rFonts w:ascii="Menlo" w:eastAsia="Times New Roman" w:hAnsi="Menlo" w:cs="Menlo"/>
+          <w:color w:val="CCCCCC"/>
+          <w:kern w:val="0"/>
+          <w:sz w:val="18"/>
+          <w:szCs w:val="18"/>
+          <w14:ligatures w14:val="none"/>
+        </w:rPr>
+        <w:t xml:space="preserve"> Class: Target variable (0 = Legitimate, 1 = Fraud)</w:t>
+      </w:r>
+    </w:p>
+    <w:p>
+      <w:pPr>
+        <w:shd w:val="clear" w:color="auto" w:fill="1F1F1F"/>
+        <w:spacing w:after="0" w:line="270" w:lineRule="atLeast"/>
+        <w:rPr>
+          <w:rFonts w:ascii="Menlo" w:eastAsia="Times New Roman" w:hAnsi="Menlo" w:cs="Menlo"/>
+          <w:color w:val="CCCCCC"/>
+          <w:kern w:val="0"/>
+          <w:sz w:val="18"/>
+          <w:szCs w:val="18"/>
+          <w14:ligatures w14:val="none"/>
+        </w:rPr>
+      </w:pPr>
+      <w:r>
+        <w:rPr>
+          <w:rFonts w:ascii="Menlo" w:eastAsia="Times New Roman" w:hAnsi="Menlo" w:cs="Menlo"/>
+          <w:color w:val="6796E6"/>
+          <w:kern w:val="0"/>
+          <w:sz w:val="18"/>
+          <w:szCs w:val="18"/>
+          <w14:ligatures w14:val="none"/>
+        </w:rPr>
+        <w:t>-</w:t>
+      </w:r>
+      <w:r>
+        <w:rPr>
+          <w:rFonts w:ascii="Menlo" w:eastAsia="Times New Roman" w:hAnsi="Menlo" w:cs="Menlo"/>
+          <w:color w:val="CCCCCC"/>
+          <w:kern w:val="0"/>
+          <w:sz w:val="18"/>
+          <w:szCs w:val="18"/>
+          <w14:ligatures w14:val="none"/>
+        </w:rPr>
+        <w:t xml:space="preserve"> Class Distribution:</w:t>
+      </w:r>
+    </w:p>
+    <w:p>
+      <w:pPr>
+        <w:shd w:val="clear" w:color="auto" w:fill="1F1F1F"/>
+        <w:spacing w:after="0" w:line="270" w:lineRule="atLeast"/>
+        <w:rPr>
+          <w:rFonts w:ascii="Menlo" w:eastAsia="Times New Roman" w:hAnsi="Menlo" w:cs="Menlo"/>
+          <w:color w:val="CCCCCC"/>
+          <w:kern w:val="0"/>
+          <w:sz w:val="18"/>
+          <w:szCs w:val="18"/>
+          <w14:ligatures w14:val="none"/>
+        </w:rPr>
+      </w:pPr>
+      <w:r>
+        <w:rPr>
+          <w:rFonts w:ascii="Menlo" w:eastAsia="Times New Roman" w:hAnsi="Menlo" w:cs="Menlo"/>
+          <w:color w:val="CCCCCC"/>
+          <w:kern w:val="0"/>
+          <w:sz w:val="18"/>
+          <w:szCs w:val="18"/>
+          <w14:ligatures w14:val="none"/>
+        </w:rPr>
+        <w:t xml:space="preserve">  Legitimate (0): 284,315 (99.83%)</w:t>
+      </w:r>
+    </w:p>
+    <w:p>
+      <w:pPr>
+        <w:shd w:val="clear" w:color="auto" w:fill="1F1F1F"/>
+        <w:spacing w:after="0" w:line="270" w:lineRule="atLeast"/>
+        <w:rPr>
+          <w:rFonts w:ascii="Menlo" w:eastAsia="Times New Roman" w:hAnsi="Menlo" w:cs="Menlo"/>
+          <w:color w:val="CCCCCC"/>
+          <w:kern w:val="0"/>
+          <w:sz w:val="18"/>
+          <w:szCs w:val="18"/>
+          <w14:ligatures w14:val="none"/>
+        </w:rPr>
+      </w:pPr>
+      <w:r>
+        <w:rPr>
+          <w:rFonts w:ascii="Menlo" w:eastAsia="Times New Roman" w:hAnsi="Menlo" w:cs="Menlo"/>
+          <w:color w:val="CCCCCC"/>
+          <w:kern w:val="0"/>
+          <w:sz w:val="18"/>
+          <w:szCs w:val="18"/>
+          <w14:ligatures w14:val="none"/>
+        </w:rPr>
+        <w:t xml:space="preserve">  Fraud (1): 492 (0.17%)</w:t>
+      </w:r>
+    </w:p>
+    <w:p>
+      <w:pPr>
+        <w:shd w:val="clear" w:color="auto" w:fill="1F1F1F"/>
+        <w:spacing w:after="0" w:line="270" w:lineRule="atLeast"/>
+        <w:rPr>
+          <w:rFonts w:ascii="Menlo" w:eastAsia="Times New Roman" w:hAnsi="Menlo" w:cs="Menlo"/>
+          <w:color w:val="CCCCCC"/>
+          <w:kern w:val="0"/>
+          <w:sz w:val="18"/>
+          <w:szCs w:val="18"/>
+          <w14:ligatures w14:val="none"/>
+        </w:rPr>
+      </w:pPr>
+    </w:p>
+    <w:p>
+      <w:pPr>
+        <w:shd w:val="clear" w:color="auto" w:fill="1F1F1F"/>
+        <w:spacing w:after="0" w:line="270" w:lineRule="atLeast"/>
+        <w:rPr>
+          <w:rFonts w:ascii="Menlo" w:eastAsia="Times New Roman" w:hAnsi="Menlo" w:cs="Menlo"/>
+          <w:color w:val="CCCCCC"/>
+          <w:kern w:val="0"/>
+          <w:sz w:val="18"/>
+          <w:szCs w:val="18"/>
+          <w14:ligatures w14:val="none"/>
+        </w:rPr>
+      </w:pPr>
+      <w:r>
+        <w:rPr>
+          <w:rFonts w:ascii="Menlo" w:eastAsia="Times New Roman" w:hAnsi="Menlo" w:cs="Menlo"/>
+          <w:b/>
+          <w:bCs/>
+          <w:color w:val="569CD6"/>
+          <w:kern w:val="0"/>
+          <w:sz w:val="18"/>
+          <w:szCs w:val="18"/>
+          <w14:ligatures w14:val="none"/>
+        </w:rPr>
+        <w:t>### Models used:</w:t>
+      </w:r>
+    </w:p>
+    <w:p>
+      <w:pPr>
+        <w:shd w:val="clear" w:color="auto" w:fill="1F1F1F"/>
+        <w:spacing w:after="0" w:line="270" w:lineRule="atLeast"/>
+        <w:rPr>
+          <w:rFonts w:ascii="Menlo" w:eastAsia="Times New Roman" w:hAnsi="Menlo" w:cs="Menlo"/>
+          <w:color w:val="CCCCCC"/>
+          <w:kern w:val="0"/>
+          <w:sz w:val="18"/>
+          <w:szCs w:val="18"/>
+          <w14:ligatures w14:val="none"/>
+        </w:rPr>
+      </w:pPr>
+    </w:p>
+    <w:p>
+      <w:pPr>
+        <w:shd w:val="clear" w:color="auto" w:fill="1F1F1F"/>
+        <w:spacing w:after="0" w:line="270" w:lineRule="atLeast"/>
+        <w:rPr>
+          <w:rFonts w:ascii="Menlo" w:eastAsia="Times New Roman" w:hAnsi="Menlo" w:cs="Menlo"/>
+          <w:color w:val="CCCCCC"/>
+          <w:kern w:val="0"/>
+          <w:sz w:val="18"/>
+          <w:szCs w:val="18"/>
+          <w14:ligatures w14:val="none"/>
+        </w:rPr>
+      </w:pPr>
+      <w:r>
+        <w:rPr>
+          <w:rFonts w:ascii="Menlo" w:eastAsia="Times New Roman" w:hAnsi="Menlo" w:cs="Menlo"/>
+          <w:color w:val="6796E6"/>
+          <w:kern w:val="0"/>
+          <w:sz w:val="18"/>
+          <w:szCs w:val="18"/>
+          <w14:ligatures w14:val="none"/>
+        </w:rPr>
+        <w:t>1.</w:t>
+      </w:r>
+      <w:r>
+        <w:rPr>
+          <w:rFonts w:ascii="Menlo" w:eastAsia="Times New Roman" w:hAnsi="Menlo" w:cs="Menlo"/>
+          <w:color w:val="CCCCCC"/>
+          <w:kern w:val="0"/>
+          <w:sz w:val="18"/>
+          <w:szCs w:val="18"/>
+          <w14:ligatures w14:val="none"/>
+        </w:rPr>
+        <w:t xml:space="preserve"> Logistic Regression</w:t>
+      </w:r>
+    </w:p>
+    <w:p>
+      <w:pPr>
+        <w:shd w:val="clear" w:color="auto" w:fill="1F1F1F"/>
+        <w:spacing w:after="0" w:line="270" w:lineRule="atLeast"/>
+        <w:rPr>
+          <w:rFonts w:ascii="Menlo" w:eastAsia="Times New Roman" w:hAnsi="Menlo" w:cs="Menlo"/>
+          <w:color w:val="CCCCCC"/>
+          <w:kern w:val="0"/>
+          <w:sz w:val="18"/>
+          <w:szCs w:val="18"/>
+          <w14:ligatures w14:val="none"/>
+        </w:rPr>
+      </w:pPr>
+      <w:r>
+        <w:rPr>
+          <w:rFonts w:ascii="Menlo" w:eastAsia="Times New Roman" w:hAnsi="Menlo" w:cs="Menlo"/>
+          <w:color w:val="6796E6"/>
+          <w:kern w:val="0"/>
+          <w:sz w:val="18"/>
+          <w:szCs w:val="18"/>
+          <w14:ligatures w14:val="none"/>
+        </w:rPr>
+        <w:t>2.</w:t>
+      </w:r>
+      <w:r>
+        <w:rPr>
+          <w:rFonts w:ascii="Menlo" w:eastAsia="Times New Roman" w:hAnsi="Menlo" w:cs="Menlo"/>
+          <w:color w:val="CCCCCC"/>
+          <w:kern w:val="0"/>
+          <w:sz w:val="18"/>
+          <w:szCs w:val="18"/>
+          <w14:ligatures w14:val="none"/>
+        </w:rPr>
+        <w:t xml:space="preserve"> Decision Tree</w:t>
+      </w:r>
+    </w:p>
+    <w:p>
+      <w:pPr>
+        <w:shd w:val="clear" w:color="auto" w:fill="1F1F1F"/>
+        <w:spacing w:after="0" w:line="270" w:lineRule="atLeast"/>
+        <w:rPr>
+          <w:rFonts w:ascii="Menlo" w:eastAsia="Times New Roman" w:hAnsi="Menlo" w:cs="Menlo"/>
+          <w:color w:val="CCCCCC"/>
+          <w:kern w:val="0"/>
+          <w:sz w:val="18"/>
+          <w:szCs w:val="18"/>
+          <w14:ligatures w14:val="none"/>
+        </w:rPr>
+      </w:pPr>
+      <w:r>
+        <w:rPr>
+          <w:rFonts w:ascii="Menlo" w:eastAsia="Times New Roman" w:hAnsi="Menlo" w:cs="Menlo"/>
+          <w:color w:val="6796E6"/>
+          <w:kern w:val="0"/>
+          <w:sz w:val="18"/>
+          <w:szCs w:val="18"/>
+          <w14:ligatures w14:val="none"/>
+        </w:rPr>
+        <w:t>3.</w:t>
+      </w:r>
+      <w:r>
+        <w:rPr>
+          <w:rFonts w:ascii="Menlo" w:eastAsia="Times New Roman" w:hAnsi="Menlo" w:cs="Menlo"/>
+          <w:color w:val="CCCCCC"/>
+          <w:kern w:val="0"/>
+          <w:sz w:val="18"/>
+          <w:szCs w:val="18"/>
+          <w14:ligatures w14:val="none"/>
+        </w:rPr>
+        <w:t xml:space="preserve"> </w:t>
+      </w:r>
+      <w:proofErr w:type="spellStart"/>
+      <w:r>
+        <w:rPr>
+          <w:rFonts w:ascii="Menlo" w:eastAsia="Times New Roman" w:hAnsi="Menlo" w:cs="Menlo"/>
+          <w:color w:val="CCCCCC"/>
+          <w:kern w:val="0"/>
+          <w:sz w:val="18"/>
+          <w:szCs w:val="18"/>
+          <w14:ligatures w14:val="none"/>
+        </w:rPr>
+        <w:t>kNN</w:t>
+      </w:r>
+      <w:proofErr w:type="spellEnd"/>
+    </w:p>
+    <w:p>
+      <w:pPr>
+        <w:shd w:val="clear" w:color="auto" w:fill="1F1F1F"/>
+        <w:spacing w:after="0" w:line="270" w:lineRule="atLeast"/>
+        <w:rPr>
+          <w:rFonts w:ascii="Menlo" w:eastAsia="Times New Roman" w:hAnsi="Menlo" w:cs="Menlo"/>
+          <w:color w:val="CCCCCC"/>
+          <w:kern w:val="0"/>
+          <w:sz w:val="18"/>
+          <w:szCs w:val="18"/>
+          <w14:ligatures w14:val="none"/>
+        </w:rPr>
+      </w:pPr>
+      <w:r>
+        <w:rPr>
+          <w:rFonts w:ascii="Menlo" w:eastAsia="Times New Roman" w:hAnsi="Menlo" w:cs="Menlo"/>
+          <w:color w:val="6796E6"/>
+          <w:kern w:val="0"/>
+          <w:sz w:val="18"/>
+          <w:szCs w:val="18"/>
+          <w14:ligatures w14:val="none"/>
+        </w:rPr>
+        <w:t>4.</w:t>
+      </w:r>
+      <w:r>
+        <w:rPr>
+          <w:rFonts w:ascii="Menlo" w:eastAsia="Times New Roman" w:hAnsi="Menlo" w:cs="Menlo"/>
+          <w:color w:val="CCCCCC"/>
+          <w:kern w:val="0"/>
+          <w:sz w:val="18"/>
+          <w:szCs w:val="18"/>
+          <w14:ligatures w14:val="none"/>
+        </w:rPr>
+        <w:t xml:space="preserve"> Naive Bayes</w:t>
+      </w:r>
+    </w:p>
+    <w:p>
+      <w:pPr>
+        <w:shd w:val="clear" w:color="auto" w:fill="1F1F1F"/>
+        <w:spacing w:after="0" w:line="270" w:lineRule="atLeast"/>
+        <w:rPr>
+          <w:rFonts w:ascii="Menlo" w:eastAsia="Times New Roman" w:hAnsi="Menlo" w:cs="Menlo"/>
+          <w:color w:val="CCCCCC"/>
+          <w:kern w:val="0"/>
+          <w:sz w:val="18"/>
+          <w:szCs w:val="18"/>
+          <w14:ligatures w14:val="none"/>
+        </w:rPr>
+      </w:pPr>
+      <w:r>
+        <w:rPr>
+          <w:rFonts w:ascii="Menlo" w:eastAsia="Times New Roman" w:hAnsi="Menlo" w:cs="Menlo"/>
+          <w:color w:val="6796E6"/>
+          <w:kern w:val="0"/>
+          <w:sz w:val="18"/>
+          <w:szCs w:val="18"/>
+          <w14:ligatures w14:val="none"/>
+        </w:rPr>
+        <w:t>5.</w:t>
+      </w:r>
+      <w:r>
+        <w:rPr>
+          <w:rFonts w:ascii="Menlo" w:eastAsia="Times New Roman" w:hAnsi="Menlo" w:cs="Menlo"/>
+          <w:color w:val="CCCCCC"/>
+          <w:kern w:val="0"/>
+          <w:sz w:val="18"/>
+          <w:szCs w:val="18"/>
+          <w14:ligatures w14:val="none"/>
+        </w:rPr>
+        <w:t xml:space="preserve"> Random Forest (Ensemble)</w:t>
+      </w:r>
+    </w:p>
+    <w:p>
+      <w:pPr>
+        <w:shd w:val="clear" w:color="auto" w:fill="1F1F1F"/>
+        <w:spacing w:after="0" w:line="270" w:lineRule="atLeast"/>
+        <w:rPr>
+          <w:rFonts w:ascii="Menlo" w:eastAsia="Times New Roman" w:hAnsi="Menlo" w:cs="Menlo"/>
+          <w:color w:val="CCCCCC"/>
+          <w:kern w:val="0"/>
+          <w:sz w:val="18"/>
+          <w:szCs w:val="18"/>
+          <w14:ligatures w14:val="none"/>
+        </w:rPr>
+      </w:pPr>
+      <w:r>
+        <w:rPr>
+          <w:rFonts w:ascii="Menlo" w:eastAsia="Times New Roman" w:hAnsi="Menlo" w:cs="Menlo"/>
+          <w:color w:val="6796E6"/>
+          <w:kern w:val="0"/>
+          <w:sz w:val="18"/>
+          <w:szCs w:val="18"/>
+          <w14:ligatures w14:val="none"/>
+        </w:rPr>
+        <w:t>6.</w:t>
+      </w:r>
+      <w:r>
+        <w:rPr>
+          <w:rFonts w:ascii="Menlo" w:eastAsia="Times New Roman" w:hAnsi="Menlo" w:cs="Menlo"/>
+          <w:color w:val="CCCCCC"/>
+          <w:kern w:val="0"/>
+          <w:sz w:val="18"/>
+          <w:szCs w:val="18"/>
+          <w14:ligatures w14:val="none"/>
+        </w:rPr>
+        <w:t xml:space="preserve"> </w:t>
+      </w:r>
+      <w:proofErr w:type="spellStart"/>
+      <w:r>
+        <w:rPr>
+          <w:rFonts w:ascii="Menlo" w:eastAsia="Times New Roman" w:hAnsi="Menlo" w:cs="Menlo"/>
+          <w:color w:val="CCCCCC"/>
+          <w:kern w:val="0"/>
+          <w:sz w:val="18"/>
+          <w:szCs w:val="18"/>
+          <w14:ligatures w14:val="none"/>
+        </w:rPr>
+        <w:t>XGBoost</w:t>
+      </w:r>
+      <w:proofErr w:type="spellEnd"/>
+      <w:r>
+        <w:rPr>
+          <w:rFonts w:ascii="Menlo" w:eastAsia="Times New Roman" w:hAnsi="Menlo" w:cs="Menlo"/>
+          <w:color w:val="CCCCCC"/>
+          <w:kern w:val="0"/>
+          <w:sz w:val="18"/>
+          <w:szCs w:val="18"/>
+          <w14:ligatures w14:val="none"/>
+        </w:rPr>
+        <w:t xml:space="preserve"> (Ensemble)</w:t>
+      </w:r>
+    </w:p>
+    <w:p>
+      <w:pPr>
+        <w:shd w:val="clear" w:color="auto" w:fill="1F1F1F"/>
+        <w:spacing w:after="0" w:line="270" w:lineRule="atLeast"/>
+        <w:rPr>
+          <w:rFonts w:ascii="Menlo" w:eastAsia="Times New Roman" w:hAnsi="Menlo" w:cs="Menlo"/>
+          <w:color w:val="CCCCCC"/>
+          <w:kern w:val="0"/>
+          <w:sz w:val="18"/>
+          <w:szCs w:val="18"/>
+          <w14:ligatures w14:val="none"/>
+        </w:rPr>
+      </w:pPr>
+    </w:p>
+    <w:p>
+      <w:pPr>
+        <w:shd w:val="clear" w:color="auto" w:fill="1F1F1F"/>
+        <w:spacing w:after="0" w:line="270" w:lineRule="atLeast"/>
+        <w:rPr>
+          <w:rFonts w:ascii="Menlo" w:eastAsia="Times New Roman" w:hAnsi="Menlo" w:cs="Menlo"/>
+          <w:color w:val="CCCCCC"/>
+          <w:kern w:val="0"/>
+          <w:sz w:val="18"/>
+          <w:szCs w:val="18"/>
+          <w14:ligatures w14:val="none"/>
+        </w:rPr>
+      </w:pPr>
+      <w:r>
+        <w:rPr>
+          <w:rFonts w:ascii="Menlo" w:eastAsia="Times New Roman" w:hAnsi="Menlo" w:cs="Menlo"/>
+          <w:b/>
+          <w:bCs/>
+          <w:color w:val="569CD6"/>
+          <w:kern w:val="0"/>
+          <w:sz w:val="18"/>
+          <w:szCs w:val="18"/>
+          <w14:ligatures w14:val="none"/>
+        </w:rPr>
+        <w:t>### Implemented Model Comparison Table with the evaluation metrics calculated for all the models</w:t>
+      </w:r>
+    </w:p>
+    <w:p>
+      <w:pPr>
+        <w:shd w:val="clear" w:color="auto" w:fill="1F1F1F"/>
+        <w:spacing w:after="0" w:line="270" w:lineRule="atLeast"/>
+        <w:rPr>
+          <w:rFonts w:ascii="Menlo" w:eastAsia="Times New Roman" w:hAnsi="Menlo" w:cs="Menlo"/>
+          <w:color w:val="CCCCCC"/>
+          <w:kern w:val="0"/>
+          <w:sz w:val="18"/>
+          <w:szCs w:val="18"/>
+          <w14:ligatures w14:val="none"/>
+        </w:rPr>
+      </w:pPr>
+    </w:p>
+    <w:p>
+      <w:pPr>
+        <w:shd w:val="clear" w:color="auto" w:fill="1F1F1F"/>
+        <w:spacing w:after="0" w:line="270" w:lineRule="atLeast"/>
+        <w:rPr>
+          <w:rFonts w:ascii="Menlo" w:eastAsia="Times New Roman" w:hAnsi="Menlo" w:cs="Menlo"/>
+          <w:color w:val="CCCCCC"/>
+          <w:kern w:val="0"/>
+          <w:sz w:val="18"/>
+          <w:szCs w:val="18"/>
+          <w14:ligatures w14:val="none"/>
+        </w:rPr>
+      </w:pPr>
+      <w:r>
+        <w:rPr>
+          <w:rFonts w:ascii="Menlo" w:eastAsia="Times New Roman" w:hAnsi="Menlo" w:cs="Menlo"/>
+          <w:color w:val="CCCCCC"/>
+          <w:kern w:val="0"/>
+          <w:sz w:val="18"/>
+          <w:szCs w:val="18"/>
+          <w14:ligatures w14:val="none"/>
+        </w:rPr>
+        <w:t>Used Models as below in Table:</w:t>
+      </w:r>
+    </w:p>
+    <w:p>
+      <w:pPr>
+        <w:shd w:val="clear" w:color="auto" w:fill="1F1F1F"/>
+        <w:spacing w:after="0" w:line="270" w:lineRule="atLeast"/>
+        <w:rPr>
+          <w:rFonts w:ascii="Menlo" w:eastAsia="Times New Roman" w:hAnsi="Menlo" w:cs="Menlo"/>
+          <w:color w:val="CCCCCC"/>
+          <w:kern w:val="0"/>
+          <w:sz w:val="18"/>
+          <w:szCs w:val="18"/>
+          <w14:ligatures w14:val="none"/>
+        </w:rPr>
+      </w:pPr>
+      <w:r>
+        <w:rPr>
+          <w:rFonts w:ascii="Menlo" w:eastAsia="Times New Roman" w:hAnsi="Menlo" w:cs="Menlo"/>
+          <w:color w:val="CCCCCC"/>
+          <w:kern w:val="0"/>
+          <w:sz w:val="18"/>
+          <w:szCs w:val="18"/>
+          <w14:ligatures w14:val="none"/>
+        </w:rPr>
+        <w:t>| Sl. No. | ML Model Name | Accuracy | AUC Score | Precision | Recall | F1 | MCC |</w:t>
+      </w:r>
+    </w:p>
+    <w:p>
+      <w:pPr>
+        <w:shd w:val="clear" w:color="auto" w:fill="1F1F1F"/>
+        <w:spacing w:after="0" w:line="270" w:lineRule="atLeast"/>
+        <w:rPr>
+          <w:rFonts w:ascii="Menlo" w:eastAsia="Times New Roman" w:hAnsi="Menlo" w:cs="Menlo"/>
+          <w:color w:val="CCCCCC"/>
+          <w:kern w:val="0"/>
+          <w:sz w:val="18"/>
+          <w:szCs w:val="18"/>
+          <w14:ligatures w14:val="none"/>
+        </w:rPr>
+      </w:pPr>
+      <w:r>
+        <w:rPr>
+          <w:rFonts w:ascii="Menlo" w:eastAsia="Times New Roman" w:hAnsi="Menlo" w:cs="Menlo"/>
+          <w:color w:val="CCCCCC"/>
+          <w:kern w:val="0"/>
+          <w:sz w:val="18"/>
+          <w:szCs w:val="18"/>
+          <w14:ligatures w14:val="none"/>
+        </w:rPr>
+        <w:t>|---|---|---|---|---|---|---|---|</w:t>
+      </w:r>
+    </w:p>
+    <w:p>
+      <w:pPr>
+        <w:shd w:val="clear" w:color="auto" w:fill="1F1F1F"/>
+        <w:spacing w:after="0" w:line="270" w:lineRule="atLeast"/>
+        <w:rPr>
+          <w:rFonts w:ascii="Menlo" w:eastAsia="Times New Roman" w:hAnsi="Menlo" w:cs="Menlo"/>
+          <w:color w:val="CCCCCC"/>
+          <w:kern w:val="0"/>
+          <w:sz w:val="18"/>
+          <w:szCs w:val="18"/>
+          <w14:ligatures w14:val="none"/>
+        </w:rPr>
+      </w:pPr>
+      <w:r>
+        <w:rPr>
+          <w:rFonts w:ascii="Menlo" w:eastAsia="Times New Roman" w:hAnsi="Menlo" w:cs="Menlo"/>
+          <w:color w:val="CCCCCC"/>
+          <w:kern w:val="0"/>
+          <w:sz w:val="18"/>
+          <w:szCs w:val="18"/>
+          <w14:ligatures w14:val="none"/>
+        </w:rPr>
+        <w:t>|</w:t>
+      </w:r>
+      <w:proofErr w:type="gramStart"/>
+      <w:r>
+        <w:rPr>
+          <w:rFonts w:ascii="Menlo" w:eastAsia="Times New Roman" w:hAnsi="Menlo" w:cs="Menlo"/>
+          <w:color w:val="CCCCCC"/>
+          <w:kern w:val="0"/>
+          <w:sz w:val="18"/>
+          <w:szCs w:val="18"/>
+          <w14:ligatures w14:val="none"/>
+        </w:rPr>
+        <w:t>1.|</w:t>
+      </w:r>
+      <w:proofErr w:type="gramEnd"/>
+      <w:r>
+        <w:rPr>
+          <w:rFonts w:ascii="Menlo" w:eastAsia="Times New Roman" w:hAnsi="Menlo" w:cs="Menlo"/>
+          <w:color w:val="CCCCCC"/>
+          <w:kern w:val="0"/>
+          <w:sz w:val="18"/>
+          <w:szCs w:val="18"/>
+          <w14:ligatures w14:val="none"/>
+        </w:rPr>
+        <w:t>Logistic Regression|0.976|0.9698|0.0808|0.9333|0.1487|0.2708</w:t>
+      </w:r>
+    </w:p>
+    <w:p>
+      <w:pPr>
+        <w:shd w:val="clear" w:color="auto" w:fill="1F1F1F"/>
+        <w:spacing w:after="0" w:line="270" w:lineRule="atLeast"/>
+        <w:rPr>
+          <w:rFonts w:ascii="Menlo" w:eastAsia="Times New Roman" w:hAnsi="Menlo" w:cs="Menlo"/>
+          <w:color w:val="CCCCCC"/>
+          <w:kern w:val="0"/>
+          <w:sz w:val="18"/>
+          <w:szCs w:val="18"/>
+          <w14:ligatures w14:val="none"/>
+        </w:rPr>
+      </w:pPr>
+      <w:r>
+        <w:rPr>
+          <w:rFonts w:ascii="Menlo" w:eastAsia="Times New Roman" w:hAnsi="Menlo" w:cs="Menlo"/>
+          <w:color w:val="CCCCCC"/>
+          <w:kern w:val="0"/>
+          <w:sz w:val="18"/>
+          <w:szCs w:val="18"/>
+          <w14:ligatures w14:val="none"/>
+        </w:rPr>
+        <w:t>|</w:t>
+      </w:r>
+      <w:proofErr w:type="gramStart"/>
+      <w:r>
+        <w:rPr>
+          <w:rFonts w:ascii="Menlo" w:eastAsia="Times New Roman" w:hAnsi="Menlo" w:cs="Menlo"/>
+          <w:color w:val="CCCCCC"/>
+          <w:kern w:val="0"/>
+          <w:sz w:val="18"/>
+          <w:szCs w:val="18"/>
+          <w14:ligatures w14:val="none"/>
+        </w:rPr>
+        <w:t>2.|</w:t>
+      </w:r>
+      <w:proofErr w:type="gramEnd"/>
+      <w:r>
+        <w:rPr>
+          <w:rFonts w:ascii="Menlo" w:eastAsia="Times New Roman" w:hAnsi="Menlo" w:cs="Menlo"/>
+          <w:color w:val="CCCCCC"/>
+          <w:kern w:val="0"/>
+          <w:sz w:val="18"/>
+          <w:szCs w:val="18"/>
+          <w14:ligatures w14:val="none"/>
+        </w:rPr>
+        <w:t>Decision Tree|0.9949|0.9214|0.2857|0.8444|0.427|0.4895</w:t>
+      </w:r>
+    </w:p>
+    <w:p>
+      <w:pPr>
+        <w:shd w:val="clear" w:color="auto" w:fill="1F1F1F"/>
+        <w:spacing w:after="0" w:line="270" w:lineRule="atLeast"/>
+        <w:rPr>
+          <w:rFonts w:ascii="Menlo" w:eastAsia="Times New Roman" w:hAnsi="Menlo" w:cs="Menlo"/>
+          <w:color w:val="CCCCCC"/>
+          <w:kern w:val="0"/>
+          <w:sz w:val="18"/>
+          <w:szCs w:val="18"/>
+          <w14:ligatures w14:val="none"/>
+        </w:rPr>
+      </w:pPr>
+      <w:r>
+        <w:rPr>
+          <w:rFonts w:ascii="Menlo" w:eastAsia="Times New Roman" w:hAnsi="Menlo" w:cs="Menlo"/>
+          <w:color w:val="CCCCCC"/>
+          <w:kern w:val="0"/>
+          <w:sz w:val="18"/>
+          <w:szCs w:val="18"/>
+          <w14:ligatures w14:val="none"/>
+        </w:rPr>
+        <w:t>|</w:t>
+      </w:r>
+      <w:proofErr w:type="gramStart"/>
+      <w:r>
+        <w:rPr>
+          <w:rFonts w:ascii="Menlo" w:eastAsia="Times New Roman" w:hAnsi="Menlo" w:cs="Menlo"/>
+          <w:color w:val="CCCCCC"/>
+          <w:kern w:val="0"/>
+          <w:sz w:val="18"/>
+          <w:szCs w:val="18"/>
+          <w14:ligatures w14:val="none"/>
+        </w:rPr>
+        <w:t>3.|</w:t>
+      </w:r>
+      <w:proofErr w:type="gramEnd"/>
+      <w:r>
+        <w:rPr>
+          <w:rFonts w:ascii="Menlo" w:eastAsia="Times New Roman" w:hAnsi="Menlo" w:cs="Menlo"/>
+          <w:color w:val="CCCCCC"/>
+          <w:kern w:val="0"/>
+          <w:sz w:val="18"/>
+          <w:szCs w:val="18"/>
+          <w14:ligatures w14:val="none"/>
+        </w:rPr>
+        <w:t>kNN|0.9992|0.9666|0.8409|0.8222|0.8315|0.8311</w:t>
+      </w:r>
+    </w:p>
+    <w:p>
+      <w:pPr>
+        <w:shd w:val="clear" w:color="auto" w:fill="1F1F1F"/>
+        <w:spacing w:after="0" w:line="270" w:lineRule="atLeast"/>
+        <w:rPr>
+          <w:rFonts w:ascii="Menlo" w:eastAsia="Times New Roman" w:hAnsi="Menlo" w:cs="Menlo"/>
+          <w:color w:val="CCCCCC"/>
+          <w:kern w:val="0"/>
+          <w:sz w:val="18"/>
+          <w:szCs w:val="18"/>
+          <w14:ligatures w14:val="none"/>
+        </w:rPr>
+      </w:pPr>
+      <w:r>
+        <w:rPr>
+          <w:rFonts w:ascii="Menlo" w:eastAsia="Times New Roman" w:hAnsi="Menlo" w:cs="Menlo"/>
+          <w:color w:val="CCCCCC"/>
+          <w:kern w:val="0"/>
+          <w:sz w:val="18"/>
+          <w:szCs w:val="18"/>
+          <w14:ligatures w14:val="none"/>
+        </w:rPr>
+        <w:t>|</w:t>
+      </w:r>
+      <w:proofErr w:type="gramStart"/>
+      <w:r>
+        <w:rPr>
+          <w:rFonts w:ascii="Menlo" w:eastAsia="Times New Roman" w:hAnsi="Menlo" w:cs="Menlo"/>
+          <w:color w:val="CCCCCC"/>
+          <w:kern w:val="0"/>
+          <w:sz w:val="18"/>
+          <w:szCs w:val="18"/>
+          <w14:ligatures w14:val="none"/>
+        </w:rPr>
+        <w:t>4.|</w:t>
+      </w:r>
+      <w:proofErr w:type="gramEnd"/>
+      <w:r>
+        <w:rPr>
+          <w:rFonts w:ascii="Menlo" w:eastAsia="Times New Roman" w:hAnsi="Menlo" w:cs="Menlo"/>
+          <w:color w:val="CCCCCC"/>
+          <w:kern w:val="0"/>
+          <w:sz w:val="18"/>
+          <w:szCs w:val="18"/>
+          <w14:ligatures w14:val="none"/>
+        </w:rPr>
+        <w:t>Naive Bayes|0.9797|0.9793|0.0944|0.9333|0.1714|0.2933</w:t>
+      </w:r>
+    </w:p>
+    <w:p>
+      <w:pPr>
+        <w:shd w:val="clear" w:color="auto" w:fill="1F1F1F"/>
+        <w:spacing w:after="0" w:line="270" w:lineRule="atLeast"/>
+        <w:rPr>
+          <w:rFonts w:ascii="Menlo" w:eastAsia="Times New Roman" w:hAnsi="Menlo" w:cs="Menlo"/>
+          <w:color w:val="CCCCCC"/>
+          <w:kern w:val="0"/>
+          <w:sz w:val="18"/>
+          <w:szCs w:val="18"/>
+          <w14:ligatures w14:val="none"/>
+        </w:rPr>
+      </w:pPr>
+      <w:r>
+        <w:rPr>
+          <w:rFonts w:ascii="Menlo" w:eastAsia="Times New Roman" w:hAnsi="Menlo" w:cs="Menlo"/>
+          <w:color w:val="CCCCCC"/>
+          <w:kern w:val="0"/>
+          <w:sz w:val="18"/>
+          <w:szCs w:val="18"/>
+          <w14:ligatures w14:val="none"/>
+        </w:rPr>
+        <w:t>|</w:t>
+      </w:r>
+      <w:proofErr w:type="gramStart"/>
+      <w:r>
+        <w:rPr>
+          <w:rFonts w:ascii="Menlo" w:eastAsia="Times New Roman" w:hAnsi="Menlo" w:cs="Menlo"/>
+          <w:color w:val="CCCCCC"/>
+          <w:kern w:val="0"/>
+          <w:sz w:val="18"/>
+          <w:szCs w:val="18"/>
+          <w14:ligatures w14:val="none"/>
+        </w:rPr>
+        <w:t>5.|</w:t>
+      </w:r>
+      <w:proofErr w:type="gramEnd"/>
+      <w:r>
+        <w:rPr>
+          <w:rFonts w:ascii="Menlo" w:eastAsia="Times New Roman" w:hAnsi="Menlo" w:cs="Menlo"/>
+          <w:color w:val="CCCCCC"/>
+          <w:kern w:val="0"/>
+          <w:sz w:val="18"/>
+          <w:szCs w:val="18"/>
+          <w14:ligatures w14:val="none"/>
+        </w:rPr>
+        <w:t>Random Forest (Ensemble)|0.9992|0.9853|0.7736|0.9111|0.8367|0.8392</w:t>
+      </w:r>
+    </w:p>
+    <w:p>
+      <w:pPr>
+        <w:shd w:val="clear" w:color="auto" w:fill="1F1F1F"/>
+        <w:spacing w:after="0" w:line="270" w:lineRule="atLeast"/>
+        <w:rPr>
+          <w:rFonts w:ascii="Menlo" w:eastAsia="Times New Roman" w:hAnsi="Menlo" w:cs="Menlo"/>
+          <w:color w:val="CCCCCC"/>
+          <w:kern w:val="0"/>
+          <w:sz w:val="18"/>
+          <w:szCs w:val="18"/>
+          <w14:ligatures w14:val="none"/>
+        </w:rPr>
+      </w:pPr>
+      <w:r>
+        <w:rPr>
+          <w:rFonts w:ascii="Menlo" w:eastAsia="Times New Roman" w:hAnsi="Menlo" w:cs="Menlo"/>
+          <w:color w:val="CCCCCC"/>
+          <w:kern w:val="0"/>
+          <w:sz w:val="18"/>
+          <w:szCs w:val="18"/>
+          <w14:ligatures w14:val="none"/>
+        </w:rPr>
+        <w:t>|</w:t>
+      </w:r>
+      <w:proofErr w:type="gramStart"/>
+      <w:r>
+        <w:rPr>
+          <w:rFonts w:ascii="Menlo" w:eastAsia="Times New Roman" w:hAnsi="Menlo" w:cs="Menlo"/>
+          <w:color w:val="CCCCCC"/>
+          <w:kern w:val="0"/>
+          <w:sz w:val="18"/>
+          <w:szCs w:val="18"/>
+          <w14:ligatures w14:val="none"/>
+        </w:rPr>
+        <w:t>6.|</w:t>
+      </w:r>
+      <w:proofErr w:type="gramEnd"/>
+      <w:r>
+        <w:rPr>
+          <w:rFonts w:ascii="Menlo" w:eastAsia="Times New Roman" w:hAnsi="Menlo" w:cs="Menlo"/>
+          <w:color w:val="CCCCCC"/>
+          <w:kern w:val="0"/>
+          <w:sz w:val="18"/>
+          <w:szCs w:val="18"/>
+          <w14:ligatures w14:val="none"/>
+        </w:rPr>
+        <w:t>XGBoost (Ensemble)|0.9996|0.9798|0.9302|0.8889|0.9091|0.9091</w:t>
+      </w:r>
+    </w:p>
+    <w:p>
+      <w:pPr>
+        <w:shd w:val="clear" w:color="auto" w:fill="1F1F1F"/>
+        <w:spacing w:after="0" w:line="270" w:lineRule="atLeast"/>
+        <w:rPr>
+          <w:rFonts w:ascii="Menlo" w:eastAsia="Times New Roman" w:hAnsi="Menlo" w:cs="Menlo"/>
+          <w:color w:val="CCCCCC"/>
+          <w:kern w:val="0"/>
+          <w:sz w:val="18"/>
+          <w:szCs w:val="18"/>
+          <w14:ligatures w14:val="none"/>
+        </w:rPr>
+      </w:pPr>
+    </w:p>
+    <w:p>
+      <w:pPr>
+        <w:shd w:val="clear" w:color="auto" w:fill="1F1F1F"/>
+        <w:spacing w:after="0" w:line="270" w:lineRule="atLeast"/>
+        <w:rPr>
+          <w:rFonts w:ascii="Menlo" w:eastAsia="Times New Roman" w:hAnsi="Menlo" w:cs="Menlo"/>
+          <w:color w:val="CCCCCC"/>
+          <w:kern w:val="0"/>
+          <w:sz w:val="18"/>
+          <w:szCs w:val="18"/>
+          <w14:ligatures w14:val="none"/>
+        </w:rPr>
+      </w:pPr>
+      <w:r>
+        <w:rPr>
+          <w:rFonts w:ascii="Menlo" w:eastAsia="Times New Roman" w:hAnsi="Menlo" w:cs="Menlo"/>
+          <w:b/>
+          <w:bCs/>
+          <w:color w:val="569CD6"/>
+          <w:kern w:val="0"/>
+          <w:sz w:val="18"/>
+          <w:szCs w:val="18"/>
+          <w14:ligatures w14:val="none"/>
+        </w:rPr>
+        <w:t xml:space="preserve">## Observation for each </w:t>
+      </w:r>
+      <w:proofErr w:type="gramStart"/>
+      <w:r>
+        <w:rPr>
+          <w:rFonts w:ascii="Menlo" w:eastAsia="Times New Roman" w:hAnsi="Menlo" w:cs="Menlo"/>
+          <w:b/>
+          <w:bCs/>
+          <w:color w:val="569CD6"/>
+          <w:kern w:val="0"/>
+          <w:sz w:val="18"/>
+          <w:szCs w:val="18"/>
+          <w14:ligatures w14:val="none"/>
+        </w:rPr>
+        <w:t>models</w:t>
+      </w:r>
+      <w:proofErr w:type="gramEnd"/>
+      <w:r>
+        <w:rPr>
+          <w:rFonts w:ascii="Menlo" w:eastAsia="Times New Roman" w:hAnsi="Menlo" w:cs="Menlo"/>
+          <w:b/>
+          <w:bCs/>
+          <w:color w:val="569CD6"/>
+          <w:kern w:val="0"/>
+          <w:sz w:val="18"/>
+          <w:szCs w:val="18"/>
+          <w14:ligatures w14:val="none"/>
+        </w:rPr>
+        <w:t xml:space="preserve"> performance</w:t>
+      </w:r>
+    </w:p>
+    <w:p>
+      <w:pPr>
+        <w:shd w:val="clear" w:color="auto" w:fill="1F1F1F"/>
+        <w:spacing w:after="0" w:line="270" w:lineRule="atLeast"/>
+        <w:rPr>
+          <w:rFonts w:ascii="Menlo" w:eastAsia="Times New Roman" w:hAnsi="Menlo" w:cs="Menlo"/>
+          <w:color w:val="CCCCCC"/>
+          <w:kern w:val="0"/>
+          <w:sz w:val="18"/>
+          <w:szCs w:val="18"/>
+          <w14:ligatures w14:val="none"/>
+        </w:rPr>
+      </w:pPr>
+    </w:p>
+    <w:p>
+      <w:pPr>
+        <w:shd w:val="clear" w:color="auto" w:fill="1F1F1F"/>
+        <w:spacing w:after="0" w:line="270" w:lineRule="atLeast"/>
+        <w:rPr>
+          <w:rFonts w:ascii="Menlo" w:eastAsia="Times New Roman" w:hAnsi="Menlo" w:cs="Menlo"/>
+          <w:color w:val="CCCCCC"/>
+          <w:kern w:val="0"/>
+          <w:sz w:val="18"/>
+          <w:szCs w:val="18"/>
+          <w14:ligatures w14:val="none"/>
+        </w:rPr>
+      </w:pPr>
+      <w:r>
+        <w:rPr>
+          <w:rFonts w:ascii="Menlo" w:eastAsia="Times New Roman" w:hAnsi="Menlo" w:cs="Menlo"/>
+          <w:color w:val="CCCCCC"/>
+          <w:kern w:val="0"/>
+          <w:sz w:val="18"/>
+          <w:szCs w:val="18"/>
+          <w14:ligatures w14:val="none"/>
+        </w:rPr>
+        <w:t>| Sl. No. | ML Model Name            | Model Observation                                                                                                                                                                                                                  |</w:t>
+      </w:r>
+    </w:p>
+    <w:p>
+      <w:pPr>
+        <w:shd w:val="clear" w:color="auto" w:fill="1F1F1F"/>
+        <w:spacing w:after="0" w:line="270" w:lineRule="atLeast"/>
+        <w:rPr>
+          <w:rFonts w:ascii="Menlo" w:eastAsia="Times New Roman" w:hAnsi="Menlo" w:cs="Menlo"/>
+          <w:color w:val="CCCCCC"/>
+          <w:kern w:val="0"/>
+          <w:sz w:val="18"/>
+          <w:szCs w:val="18"/>
+          <w14:ligatures w14:val="none"/>
+        </w:rPr>
+      </w:pPr>
+      <w:r>
+        <w:rPr>
+          <w:rFonts w:ascii="Menlo" w:eastAsia="Times New Roman" w:hAnsi="Menlo" w:cs="Menlo"/>
+          <w:color w:val="CCCCCC"/>
+          <w:kern w:val="0"/>
+          <w:sz w:val="18"/>
+          <w:szCs w:val="18"/>
+          <w14:ligatures w14:val="none"/>
+        </w:rPr>
+        <w:t>| ------- | ------------------------ | -------------------------------------------------------------------------------------------------------------------------------------</w:t>
+      </w:r>
+      <w:r>
+        <w:rPr>
+          <w:rFonts w:ascii="Menlo" w:eastAsia="Times New Roman" w:hAnsi="Menlo" w:cs="Menlo"/>
+          <w:color w:val="CCCCCC"/>
+          <w:kern w:val="0"/>
+          <w:sz w:val="18"/>
+          <w:szCs w:val="18"/>
+          <w14:ligatures w14:val="none"/>
+        </w:rPr>
+        <w:lastRenderedPageBreak/>
+        <w:t>--------------------------------------------------------------------------------------------- |</w:t>
+      </w:r>
+    </w:p>
+    <w:p>
+      <w:pPr>
+        <w:shd w:val="clear" w:color="auto" w:fill="1F1F1F"/>
+        <w:spacing w:after="0" w:line="270" w:lineRule="atLeast"/>
+        <w:rPr>
+          <w:rFonts w:ascii="Menlo" w:eastAsia="Times New Roman" w:hAnsi="Menlo" w:cs="Menlo"/>
+          <w:color w:val="CCCCCC"/>
+          <w:kern w:val="0"/>
+          <w:sz w:val="18"/>
+          <w:szCs w:val="18"/>
+          <w14:ligatures w14:val="none"/>
+        </w:rPr>
+      </w:pPr>
+      <w:r>
+        <w:rPr>
+          <w:rFonts w:ascii="Menlo" w:eastAsia="Times New Roman" w:hAnsi="Menlo" w:cs="Menlo"/>
+          <w:color w:val="CCCCCC"/>
+          <w:kern w:val="0"/>
+          <w:sz w:val="18"/>
+          <w:szCs w:val="18"/>
+          <w14:ligatures w14:val="none"/>
+        </w:rPr>
+        <w:t>| 1.      | Logistic Regression      | Logistic Regression achieved high recall (93.33%) making it effective at catching fraudulent transactions, but suffered from very low precision (8.08%), resulting in many false alarms.                                           |</w:t>
+      </w:r>
+    </w:p>
+    <w:p>
+      <w:pPr>
+        <w:shd w:val="clear" w:color="auto" w:fill="1F1F1F"/>
+        <w:spacing w:after="0" w:line="270" w:lineRule="atLeast"/>
+        <w:rPr>
+          <w:rFonts w:ascii="Menlo" w:eastAsia="Times New Roman" w:hAnsi="Menlo" w:cs="Menlo"/>
+          <w:color w:val="CCCCCC"/>
+          <w:kern w:val="0"/>
+          <w:sz w:val="18"/>
+          <w:szCs w:val="18"/>
+          <w14:ligatures w14:val="none"/>
+        </w:rPr>
+      </w:pPr>
+      <w:r>
+        <w:rPr>
+          <w:rFonts w:ascii="Menlo" w:eastAsia="Times New Roman" w:hAnsi="Menlo" w:cs="Menlo"/>
+          <w:color w:val="CCCCCC"/>
+          <w:kern w:val="0"/>
+          <w:sz w:val="18"/>
+          <w:szCs w:val="18"/>
+          <w14:ligatures w14:val="none"/>
+        </w:rPr>
+        <w:t>| 2.      | Decision Tree            | Decision Tree showed moderate performance with improved precision (28.57%) over logistic regression but still produced many false positives. Recall of 84.44% means it caught most frauds but missed about 15%.                    |</w:t>
+      </w:r>
+    </w:p>
+    <w:p>
+      <w:pPr>
+        <w:shd w:val="clear" w:color="auto" w:fill="1F1F1F"/>
+        <w:spacing w:after="0" w:line="270" w:lineRule="atLeast"/>
+        <w:rPr>
+          <w:rFonts w:ascii="Menlo" w:eastAsia="Times New Roman" w:hAnsi="Menlo" w:cs="Menlo"/>
+          <w:color w:val="CCCCCC"/>
+          <w:kern w:val="0"/>
+          <w:sz w:val="18"/>
+          <w:szCs w:val="18"/>
+          <w14:ligatures w14:val="none"/>
+        </w:rPr>
+      </w:pPr>
+      <w:r>
+        <w:rPr>
+          <w:rFonts w:ascii="Menlo" w:eastAsia="Times New Roman" w:hAnsi="Menlo" w:cs="Menlo"/>
+          <w:color w:val="CCCCCC"/>
+          <w:kern w:val="0"/>
+          <w:sz w:val="18"/>
+          <w:szCs w:val="18"/>
+          <w14:ligatures w14:val="none"/>
+        </w:rPr>
+        <w:t xml:space="preserve">| 3.      | </w:t>
+      </w:r>
+      <w:proofErr w:type="spellStart"/>
+      <w:r>
+        <w:rPr>
+          <w:rFonts w:ascii="Menlo" w:eastAsia="Times New Roman" w:hAnsi="Menlo" w:cs="Menlo"/>
+          <w:color w:val="CCCCCC"/>
+          <w:kern w:val="0"/>
+          <w:sz w:val="18"/>
+          <w:szCs w:val="18"/>
+          <w14:ligatures w14:val="none"/>
+        </w:rPr>
+        <w:t>kNN</w:t>
+      </w:r>
+      <w:proofErr w:type="spellEnd"/>
+      <w:r>
+        <w:rPr>
+          <w:rFonts w:ascii="Menlo" w:eastAsia="Times New Roman" w:hAnsi="Menlo" w:cs="Menlo"/>
+          <w:color w:val="CCCCCC"/>
+          <w:kern w:val="0"/>
+          <w:sz w:val="18"/>
+          <w:szCs w:val="18"/>
+          <w14:ligatures w14:val="none"/>
+        </w:rPr>
+        <w:t xml:space="preserve">                      | K-Nearest Neighbors demonstrated excellent performance with outstanding precision (84.09%), meaning most flagged frauds were genuine. Recall of 82.22% shows it caught most fraudulent transactions with minimal false negatives.  |</w:t>
+      </w:r>
+    </w:p>
+    <w:p>
+      <w:pPr>
+        <w:shd w:val="clear" w:color="auto" w:fill="1F1F1F"/>
+        <w:spacing w:after="0" w:line="270" w:lineRule="atLeast"/>
+        <w:rPr>
+          <w:rFonts w:ascii="Menlo" w:eastAsia="Times New Roman" w:hAnsi="Menlo" w:cs="Menlo"/>
+          <w:color w:val="CCCCCC"/>
+          <w:kern w:val="0"/>
+          <w:sz w:val="18"/>
+          <w:szCs w:val="18"/>
+          <w14:ligatures w14:val="none"/>
+        </w:rPr>
+      </w:pPr>
+      <w:r>
+        <w:rPr>
+          <w:rFonts w:ascii="Menlo" w:eastAsia="Times New Roman" w:hAnsi="Menlo" w:cs="Menlo"/>
+          <w:color w:val="CCCCCC"/>
+          <w:kern w:val="0"/>
+          <w:sz w:val="18"/>
+          <w:szCs w:val="18"/>
+          <w14:ligatures w14:val="none"/>
+        </w:rPr>
+        <w:t>| 4.      | Naive Bayes              | Gaussian Naive Bayes achieved the highest recall (93.33%) alongside logistic regression, successfully catching nearly all fraudulent transactions. Excellent AUC (0.9793) demonstrates strong probabilistic separation of classes. |</w:t>
+      </w:r>
+    </w:p>
+    <w:p>
+      <w:pPr>
+        <w:shd w:val="clear" w:color="auto" w:fill="1F1F1F"/>
+        <w:spacing w:after="0" w:line="270" w:lineRule="atLeast"/>
+        <w:rPr>
+          <w:rFonts w:ascii="Menlo" w:eastAsia="Times New Roman" w:hAnsi="Menlo" w:cs="Menlo"/>
+          <w:color w:val="CCCCCC"/>
+          <w:kern w:val="0"/>
+          <w:sz w:val="18"/>
+          <w:szCs w:val="18"/>
+          <w14:ligatures w14:val="none"/>
+        </w:rPr>
+      </w:pPr>
+      <w:r>
+        <w:rPr>
+          <w:rFonts w:ascii="Menlo" w:eastAsia="Times New Roman" w:hAnsi="Menlo" w:cs="Menlo"/>
+          <w:color w:val="CCCCCC"/>
+          <w:kern w:val="0"/>
+          <w:sz w:val="18"/>
+          <w:szCs w:val="18"/>
+          <w14:ligatures w14:val="none"/>
+        </w:rPr>
+        <w:t>| 5.      | Random Forest (Ensemble) | Random Forest delivered excellent overall performance with strong balance across metrics. High recall (91.11%) ensures most frauds are caught while good precision (77.36%) minimizes false alarms to acceptable levels.           |</w:t>
+      </w:r>
+    </w:p>
+    <w:p>
+      <w:pPr>
+        <w:shd w:val="clear" w:color="auto" w:fill="1F1F1F"/>
+        <w:spacing w:after="0" w:line="270" w:lineRule="atLeast"/>
+        <w:rPr>
+          <w:rFonts w:ascii="Menlo" w:eastAsia="Times New Roman" w:hAnsi="Menlo" w:cs="Menlo"/>
+          <w:color w:val="CCCCCC"/>
+          <w:kern w:val="0"/>
+          <w:sz w:val="18"/>
+          <w:szCs w:val="18"/>
+          <w14:ligatures w14:val="none"/>
+        </w:rPr>
+      </w:pPr>
+      <w:r>
+        <w:rPr>
+          <w:rFonts w:ascii="Menlo" w:eastAsia="Times New Roman" w:hAnsi="Menlo" w:cs="Menlo"/>
+          <w:color w:val="CCCCCC"/>
+          <w:kern w:val="0"/>
+          <w:sz w:val="18"/>
+          <w:szCs w:val="18"/>
+          <w14:ligatures w14:val="none"/>
+        </w:rPr>
+        <w:t xml:space="preserve">| 6.      | </w:t>
+      </w:r>
+      <w:proofErr w:type="spellStart"/>
+      <w:r>
+        <w:rPr>
+          <w:rFonts w:ascii="Menlo" w:eastAsia="Times New Roman" w:hAnsi="Menlo" w:cs="Menlo"/>
+          <w:color w:val="CCCCCC"/>
+          <w:kern w:val="0"/>
+          <w:sz w:val="18"/>
+          <w:szCs w:val="18"/>
+          <w14:ligatures w14:val="none"/>
+        </w:rPr>
+        <w:t>XGBoost</w:t>
+      </w:r>
+      <w:proofErr w:type="spellEnd"/>
+      <w:r>
+        <w:rPr>
+          <w:rFonts w:ascii="Menlo" w:eastAsia="Times New Roman" w:hAnsi="Menlo" w:cs="Menlo"/>
+          <w:color w:val="CCCCCC"/>
+          <w:kern w:val="0"/>
+          <w:sz w:val="18"/>
+          <w:szCs w:val="18"/>
+          <w14:ligatures w14:val="none"/>
+        </w:rPr>
+        <w:t xml:space="preserve"> (</w:t>
+      </w:r>
+      <w:proofErr w:type="gramStart"/>
+      <w:r>
+        <w:rPr>
+          <w:rFonts w:ascii="Menlo" w:eastAsia="Times New Roman" w:hAnsi="Menlo" w:cs="Menlo"/>
+          <w:color w:val="CCCCCC"/>
+          <w:kern w:val="0"/>
+          <w:sz w:val="18"/>
+          <w:szCs w:val="18"/>
+          <w14:ligatures w14:val="none"/>
+        </w:rPr>
+        <w:t xml:space="preserve">Ensemble)   </w:t>
+      </w:r>
+      <w:proofErr w:type="gramEnd"/>
+      <w:r>
+        <w:rPr>
+          <w:rFonts w:ascii="Menlo" w:eastAsia="Times New Roman" w:hAnsi="Menlo" w:cs="Menlo"/>
+          <w:color w:val="CCCCCC"/>
+          <w:kern w:val="0"/>
+          <w:sz w:val="18"/>
+          <w:szCs w:val="18"/>
+          <w14:ligatures w14:val="none"/>
+        </w:rPr>
+        <w:t xml:space="preserve">    | </w:t>
+      </w:r>
+      <w:proofErr w:type="spellStart"/>
+      <w:r>
+        <w:rPr>
+          <w:rFonts w:ascii="Menlo" w:eastAsia="Times New Roman" w:hAnsi="Menlo" w:cs="Menlo"/>
+          <w:color w:val="CCCCCC"/>
+          <w:kern w:val="0"/>
+          <w:sz w:val="18"/>
+          <w:szCs w:val="18"/>
+          <w14:ligatures w14:val="none"/>
+        </w:rPr>
+        <w:t>XGBoost</w:t>
+      </w:r>
+      <w:proofErr w:type="spellEnd"/>
+      <w:r>
+        <w:rPr>
+          <w:rFonts w:ascii="Menlo" w:eastAsia="Times New Roman" w:hAnsi="Menlo" w:cs="Menlo"/>
+          <w:color w:val="CCCCCC"/>
+          <w:kern w:val="0"/>
+          <w:sz w:val="18"/>
+          <w:szCs w:val="18"/>
+          <w14:ligatures w14:val="none"/>
+        </w:rPr>
+        <w:t xml:space="preserve"> achieved the best overall performance across all key metrics, making it the top model. Outstanding precision (93.02%) means very few false alarms, while strong recall (88.89%) catches most fraudulent transactions.      |</w:t>
       </w:r>
     </w:p>
     <w:p/>
@@ -1065,6 +4813,18 @@
       <w14:ligatures w14:val="none"/>
     </w:rPr>
   </w:style>
+  <w:style w:type="character" w:styleId="FollowedHyperlink">
+    <w:name w:val="FollowedHyperlink"/>
+    <w:basedOn w:val="DefaultParagraphFont"/>
+    <w:uiPriority w:val="99"/>
+    <w:semiHidden/>
+    <w:unhideWhenUsed/>
+    <w:rsid w:val="00DC4482"/>
+    <w:rPr>
+      <w:color w:val="96607D" w:themeColor="followedHyperlink"/>
+      <w:u w:val="single"/>
+    </w:rPr>
+  </w:style>
 </w:styles>
 </file>
 

</xml_diff>